<commit_message>
Started working on word document
</commit_message>
<xml_diff>
--- a/SortOfSort/src/Melendez-Manuel-Week7.docx
+++ b/SortOfSort/src/Melendez-Manuel-Week7.docx
@@ -3,11 +3,849 @@
 <w:document xmlns:wpc="http://schemas.microsoft.com/office/word/2010/wordprocessingCanvas" xmlns:cx="http://schemas.microsoft.com/office/drawing/2014/chartex" xmlns:cx1="http://schemas.microsoft.com/office/drawing/2015/9/8/chartex" xmlns:cx2="http://schemas.microsoft.com/office/drawing/2015/10/21/chartex" xmlns:cx3="http://schemas.microsoft.com/office/drawing/2016/5/9/chartex" xmlns:cx4="http://schemas.microsoft.com/office/drawing/2016/5/10/chartex" xmlns:cx5="http://schemas.microsoft.com/office/drawing/2016/5/11/chartex" xmlns:cx6="http://schemas.microsoft.com/office/drawing/2016/5/12/chartex" xmlns:cx7="http://schemas.microsoft.com/office/drawing/2016/5/13/chartex" xmlns:cx8="http://schemas.microsoft.com/office/drawing/2016/5/14/chartex" xmlns:mc="http://schemas.openxmlformats.org/markup-compatibility/2006" xmlns:aink="http://schemas.microsoft.com/office/drawing/2016/ink" xmlns:am3d="http://schemas.microsoft.com/office/drawing/2017/model3d" xmlns:o="urn:schemas-microsoft-com:office:office" xmlns:r="http://schemas.openxmlformats.org/officeDocument/2006/relationships" xmlns:m="http://schemas.openxmlformats.org/officeDocument/2006/math" xmlns:v="urn:schemas-microsoft-com:vml" xmlns:wp14="http://schemas.microsoft.com/office/word/2010/wordprocessingDrawing" xmlns:wp="http://schemas.openxmlformats.org/drawingml/2006/wordprocessingDrawing" xmlns:w10="urn:schemas-microsoft-com:office:word" xmlns:w="http://schemas.openxmlformats.org/wordprocessingml/2006/main" xmlns:w14="http://schemas.microsoft.com/office/word/2010/wordml" xmlns:w15="http://schemas.microsoft.com/office/word/2012/wordml" xmlns:w16cid="http://schemas.microsoft.com/office/word/2016/wordml/cid" xmlns:w16se="http://schemas.microsoft.com/office/word/2015/wordml/symex" xmlns:wpg="http://schemas.microsoft.com/office/word/2010/wordprocessingGroup" xmlns:wpi="http://schemas.microsoft.com/office/word/2010/wordprocessingInk" xmlns:wne="http://schemas.microsoft.com/office/word/2006/wordml" xmlns:wps="http://schemas.microsoft.com/office/word/2010/wordprocessingShape" mc:Ignorable="w14 w15 w16se w16cid wp14">
   <w:body>
     <w:p>
-      <w:r>
-        <w:t>blabla</w:t>
+      <w:pPr>
+        <w:rPr>
+          <w:rFonts w:ascii="Times New Roman" w:hAnsi="Times New Roman" w:cs="Times New Roman"/>
+          <w:sz w:val="24"/>
+          <w:szCs w:val="24"/>
+        </w:rPr>
+      </w:pPr>
+      <w:r>
+        <w:rPr>
+          <w:rFonts w:ascii="Times New Roman" w:hAnsi="Times New Roman" w:cs="Times New Roman"/>
+          <w:sz w:val="24"/>
+          <w:szCs w:val="24"/>
+        </w:rPr>
+        <w:t>Manuel Melendez – 80542914</w:t>
+      </w:r>
+    </w:p>
+    <w:p>
+      <w:pPr>
+        <w:rPr>
+          <w:rFonts w:ascii="Times New Roman" w:hAnsi="Times New Roman" w:cs="Times New Roman"/>
+          <w:sz w:val="24"/>
+          <w:szCs w:val="24"/>
+        </w:rPr>
+      </w:pPr>
+      <w:r>
+        <w:rPr>
+          <w:rFonts w:ascii="Times New Roman" w:hAnsi="Times New Roman" w:cs="Times New Roman"/>
+          <w:sz w:val="24"/>
+          <w:szCs w:val="24"/>
+        </w:rPr>
+        <w:t>Week 7 Lab</w:t>
+      </w:r>
+    </w:p>
+    <w:p>
+      <w:pPr>
+        <w:rPr>
+          <w:rFonts w:ascii="Times New Roman" w:hAnsi="Times New Roman" w:cs="Times New Roman"/>
+          <w:sz w:val="24"/>
+          <w:szCs w:val="24"/>
+        </w:rPr>
+      </w:pPr>
+      <w:r>
+        <w:rPr>
+          <w:rFonts w:ascii="Times New Roman" w:hAnsi="Times New Roman" w:cs="Times New Roman"/>
+          <w:sz w:val="24"/>
+          <w:szCs w:val="24"/>
+        </w:rPr>
+        <w:t>Performance of sortOfSort method</w:t>
+      </w:r>
+    </w:p>
+    <w:p>
+      <w:pPr>
+        <w:rPr>
+          <w:rFonts w:ascii="Times New Roman" w:hAnsi="Times New Roman" w:cs="Times New Roman"/>
+          <w:sz w:val="24"/>
+          <w:szCs w:val="24"/>
+        </w:rPr>
+      </w:pPr>
+    </w:p>
+    <w:p>
+      <w:pPr>
+        <w:rPr>
+          <w:rFonts w:ascii="Times New Roman" w:hAnsi="Times New Roman" w:cs="Times New Roman"/>
+          <w:sz w:val="24"/>
+          <w:szCs w:val="24"/>
+        </w:rPr>
+      </w:pPr>
+      <w:r>
+        <w:rPr>
+          <w:rFonts w:ascii="Times New Roman" w:hAnsi="Times New Roman" w:cs="Times New Roman"/>
+          <w:sz w:val="24"/>
+          <w:szCs w:val="24"/>
+        </w:rPr>
+        <w:t>The method sortOfSort receives an array as input and sorts it as specified in the lab instructions. The following is the number of instructions performed then the method is called (to make things simple, I did not copy the whole instruction, but I will refer the line number and the instruction performed):</w:t>
+      </w:r>
+    </w:p>
+    <w:p>
+      <w:pPr>
+        <w:rPr>
+          <w:rFonts w:ascii="Times New Roman" w:hAnsi="Times New Roman" w:cs="Times New Roman"/>
+          <w:sz w:val="24"/>
+          <w:szCs w:val="24"/>
+        </w:rPr>
+      </w:pPr>
+    </w:p>
+    <w:p>
+      <w:pPr>
+        <w:rPr>
+          <w:rFonts w:ascii="Times New Roman" w:hAnsi="Times New Roman" w:cs="Times New Roman"/>
+          <w:sz w:val="24"/>
+          <w:szCs w:val="24"/>
+        </w:rPr>
+      </w:pPr>
+      <w:r>
+        <w:rPr>
+          <w:rFonts w:ascii="Times New Roman" w:hAnsi="Times New Roman" w:cs="Times New Roman"/>
+          <w:sz w:val="24"/>
+          <w:szCs w:val="24"/>
+        </w:rPr>
+        <w:t>line 5: if to check length of array  = 1</w:t>
+      </w:r>
+    </w:p>
+    <w:p>
+      <w:pPr>
+        <w:rPr>
+          <w:rFonts w:ascii="Times New Roman" w:hAnsi="Times New Roman" w:cs="Times New Roman"/>
+          <w:sz w:val="24"/>
+          <w:szCs w:val="24"/>
+        </w:rPr>
+      </w:pPr>
+      <w:r>
+        <w:rPr>
+          <w:rFonts w:ascii="Times New Roman" w:hAnsi="Times New Roman" w:cs="Times New Roman"/>
+          <w:sz w:val="24"/>
+          <w:szCs w:val="24"/>
+        </w:rPr>
+        <w:tab/>
+        <w:t>line 6 return nothing = 1</w:t>
+      </w:r>
+    </w:p>
+    <w:p>
+      <w:pPr>
+        <w:rPr>
+          <w:rFonts w:ascii="Times New Roman" w:hAnsi="Times New Roman" w:cs="Times New Roman"/>
+          <w:sz w:val="24"/>
+          <w:szCs w:val="24"/>
+        </w:rPr>
+      </w:pPr>
+      <w:r>
+        <w:rPr>
+          <w:rFonts w:ascii="Times New Roman" w:hAnsi="Times New Roman" w:cs="Times New Roman"/>
+          <w:sz w:val="24"/>
+          <w:szCs w:val="24"/>
+        </w:rPr>
+        <w:t xml:space="preserve">lines 9,12,13,16, and19: initialize and declare counter, </w:t>
+      </w:r>
+    </w:p>
+    <w:p>
+      <w:pPr>
+        <w:ind w:firstLine="720"/>
+        <w:rPr>
+          <w:rFonts w:ascii="Times New Roman" w:hAnsi="Times New Roman" w:cs="Times New Roman"/>
+          <w:sz w:val="24"/>
+          <w:szCs w:val="24"/>
+        </w:rPr>
+      </w:pPr>
+      <w:r>
+        <w:rPr>
+          <w:rFonts w:ascii="Times New Roman" w:hAnsi="Times New Roman" w:cs="Times New Roman"/>
+          <w:sz w:val="24"/>
+          <w:szCs w:val="24"/>
+        </w:rPr>
+        <w:t>startIndex, endIndex, max, and lastIndex = 5</w:t>
+      </w:r>
+    </w:p>
+    <w:p>
+      <w:pPr>
+        <w:rPr>
+          <w:rFonts w:ascii="Times New Roman" w:hAnsi="Times New Roman" w:cs="Times New Roman"/>
+          <w:sz w:val="24"/>
+          <w:szCs w:val="24"/>
+        </w:rPr>
+      </w:pPr>
+      <w:r>
+        <w:rPr>
+          <w:rFonts w:ascii="Times New Roman" w:hAnsi="Times New Roman" w:cs="Times New Roman"/>
+          <w:sz w:val="24"/>
+          <w:szCs w:val="24"/>
+        </w:rPr>
+        <w:t>line 2</w:t>
+      </w:r>
+      <w:r>
+        <w:rPr>
+          <w:rFonts w:ascii="Times New Roman" w:hAnsi="Times New Roman" w:cs="Times New Roman"/>
+          <w:sz w:val="24"/>
+          <w:szCs w:val="24"/>
+        </w:rPr>
+        <w:t>1</w:t>
+      </w:r>
+      <w:r>
+        <w:rPr>
+          <w:rFonts w:ascii="Times New Roman" w:hAnsi="Times New Roman" w:cs="Times New Roman"/>
+          <w:sz w:val="24"/>
+          <w:szCs w:val="24"/>
+        </w:rPr>
+        <w:t>: for loop</w:t>
+      </w:r>
+      <w:r>
+        <w:rPr>
+          <w:rFonts w:ascii="Times New Roman" w:hAnsi="Times New Roman" w:cs="Times New Roman"/>
+          <w:sz w:val="24"/>
+          <w:szCs w:val="24"/>
+        </w:rPr>
+        <w:t xml:space="preserve"> = n</w:t>
+      </w:r>
+    </w:p>
+    <w:p>
+      <w:pPr>
+        <w:rPr>
+          <w:rFonts w:ascii="Times New Roman" w:hAnsi="Times New Roman" w:cs="Times New Roman"/>
+          <w:sz w:val="24"/>
+          <w:szCs w:val="24"/>
+        </w:rPr>
+      </w:pPr>
+      <w:r>
+        <w:rPr>
+          <w:rFonts w:ascii="Times New Roman" w:hAnsi="Times New Roman" w:cs="Times New Roman"/>
+          <w:sz w:val="24"/>
+          <w:szCs w:val="24"/>
+        </w:rPr>
+        <w:tab/>
+        <w:t>initialize and declare i = 1</w:t>
+      </w:r>
+    </w:p>
+    <w:p>
+      <w:pPr>
+        <w:rPr>
+          <w:rFonts w:ascii="Times New Roman" w:hAnsi="Times New Roman" w:cs="Times New Roman"/>
+          <w:sz w:val="24"/>
+          <w:szCs w:val="24"/>
+        </w:rPr>
+      </w:pPr>
+      <w:r>
+        <w:rPr>
+          <w:rFonts w:ascii="Times New Roman" w:hAnsi="Times New Roman" w:cs="Times New Roman"/>
+          <w:sz w:val="24"/>
+          <w:szCs w:val="24"/>
+        </w:rPr>
+        <w:tab/>
+        <w:t>line 24 initialize and declare max with a call to findMax = n</w:t>
+      </w:r>
+    </w:p>
+    <w:p>
+      <w:pPr>
+        <w:rPr>
+          <w:rFonts w:ascii="Times New Roman" w:hAnsi="Times New Roman" w:cs="Times New Roman"/>
+          <w:sz w:val="24"/>
+          <w:szCs w:val="24"/>
+        </w:rPr>
+      </w:pPr>
+      <w:r>
+        <w:rPr>
+          <w:rFonts w:ascii="Times New Roman" w:hAnsi="Times New Roman" w:cs="Times New Roman"/>
+          <w:sz w:val="24"/>
+          <w:szCs w:val="24"/>
+        </w:rPr>
+        <w:tab/>
+        <w:t>line 26 if lastIndex = 1</w:t>
+      </w:r>
+    </w:p>
+    <w:p>
+      <w:pPr>
+        <w:rPr>
+          <w:rFonts w:ascii="Times New Roman" w:hAnsi="Times New Roman" w:cs="Times New Roman"/>
+          <w:sz w:val="24"/>
+          <w:szCs w:val="24"/>
+        </w:rPr>
+      </w:pPr>
+      <w:r>
+        <w:rPr>
+          <w:rFonts w:ascii="Times New Roman" w:hAnsi="Times New Roman" w:cs="Times New Roman"/>
+          <w:sz w:val="24"/>
+          <w:szCs w:val="24"/>
+        </w:rPr>
+        <w:tab/>
+      </w:r>
+      <w:r>
+        <w:rPr>
+          <w:rFonts w:ascii="Times New Roman" w:hAnsi="Times New Roman" w:cs="Times New Roman"/>
+          <w:sz w:val="24"/>
+          <w:szCs w:val="24"/>
+        </w:rPr>
+        <w:tab/>
+        <w:t>line 28 call to swapIndex  = 3</w:t>
+      </w:r>
+    </w:p>
+    <w:p>
+      <w:pPr>
+        <w:rPr>
+          <w:rFonts w:ascii="Times New Roman" w:hAnsi="Times New Roman" w:cs="Times New Roman"/>
+          <w:sz w:val="24"/>
+          <w:szCs w:val="24"/>
+        </w:rPr>
+      </w:pPr>
+      <w:r>
+        <w:rPr>
+          <w:rFonts w:ascii="Times New Roman" w:hAnsi="Times New Roman" w:cs="Times New Roman"/>
+          <w:sz w:val="24"/>
+          <w:szCs w:val="24"/>
+        </w:rPr>
+        <w:tab/>
+      </w:r>
+      <w:r>
+        <w:rPr>
+          <w:rFonts w:ascii="Times New Roman" w:hAnsi="Times New Roman" w:cs="Times New Roman"/>
+          <w:sz w:val="24"/>
+          <w:szCs w:val="24"/>
+        </w:rPr>
+        <w:tab/>
+        <w:t>line 30 endIndex -- = 1</w:t>
+      </w:r>
+    </w:p>
+    <w:p>
+      <w:pPr>
+        <w:rPr>
+          <w:rFonts w:ascii="Times New Roman" w:hAnsi="Times New Roman" w:cs="Times New Roman"/>
+          <w:sz w:val="24"/>
+          <w:szCs w:val="24"/>
+        </w:rPr>
+      </w:pPr>
+      <w:r>
+        <w:rPr>
+          <w:rFonts w:ascii="Times New Roman" w:hAnsi="Times New Roman" w:cs="Times New Roman"/>
+          <w:sz w:val="24"/>
+          <w:szCs w:val="24"/>
+        </w:rPr>
+        <w:tab/>
+        <w:t>line 34 else</w:t>
+      </w:r>
+    </w:p>
+    <w:p>
+      <w:pPr>
+        <w:rPr>
+          <w:rFonts w:ascii="Times New Roman" w:hAnsi="Times New Roman" w:cs="Times New Roman"/>
+          <w:sz w:val="24"/>
+          <w:szCs w:val="24"/>
+        </w:rPr>
+      </w:pPr>
+      <w:r>
+        <w:rPr>
+          <w:rFonts w:ascii="Times New Roman" w:hAnsi="Times New Roman" w:cs="Times New Roman"/>
+          <w:sz w:val="24"/>
+          <w:szCs w:val="24"/>
+        </w:rPr>
+        <w:tab/>
+      </w:r>
+      <w:r>
+        <w:rPr>
+          <w:rFonts w:ascii="Times New Roman" w:hAnsi="Times New Roman" w:cs="Times New Roman"/>
+          <w:sz w:val="24"/>
+          <w:szCs w:val="24"/>
+        </w:rPr>
+        <w:tab/>
+        <w:t>line 35 call to swapIndex = 3</w:t>
+      </w:r>
+    </w:p>
+    <w:p>
+      <w:pPr>
+        <w:rPr>
+          <w:rFonts w:ascii="Times New Roman" w:hAnsi="Times New Roman" w:cs="Times New Roman"/>
+          <w:sz w:val="24"/>
+          <w:szCs w:val="24"/>
+        </w:rPr>
+      </w:pPr>
+      <w:r>
+        <w:rPr>
+          <w:rFonts w:ascii="Times New Roman" w:hAnsi="Times New Roman" w:cs="Times New Roman"/>
+          <w:sz w:val="24"/>
+          <w:szCs w:val="24"/>
+        </w:rPr>
+        <w:tab/>
+      </w:r>
+      <w:r>
+        <w:rPr>
+          <w:rFonts w:ascii="Times New Roman" w:hAnsi="Times New Roman" w:cs="Times New Roman"/>
+          <w:sz w:val="24"/>
+          <w:szCs w:val="24"/>
+        </w:rPr>
+        <w:tab/>
+        <w:t>line 36 startIndex++ = 1</w:t>
+      </w:r>
+    </w:p>
+    <w:p>
+      <w:pPr>
+        <w:rPr>
+          <w:rFonts w:ascii="Times New Roman" w:hAnsi="Times New Roman" w:cs="Times New Roman"/>
+          <w:sz w:val="24"/>
+          <w:szCs w:val="24"/>
+        </w:rPr>
+      </w:pPr>
+      <w:r>
+        <w:rPr>
+          <w:rFonts w:ascii="Times New Roman" w:hAnsi="Times New Roman" w:cs="Times New Roman"/>
+          <w:sz w:val="24"/>
+          <w:szCs w:val="24"/>
+        </w:rPr>
+        <w:tab/>
+        <w:t>line 40 counter++ = 1</w:t>
+      </w:r>
+    </w:p>
+    <w:p>
+      <w:pPr>
+        <w:rPr>
+          <w:rFonts w:ascii="Times New Roman" w:hAnsi="Times New Roman" w:cs="Times New Roman"/>
+          <w:sz w:val="24"/>
+          <w:szCs w:val="24"/>
+        </w:rPr>
+      </w:pPr>
+      <w:r>
+        <w:rPr>
+          <w:rFonts w:ascii="Times New Roman" w:hAnsi="Times New Roman" w:cs="Times New Roman"/>
+          <w:sz w:val="24"/>
+          <w:szCs w:val="24"/>
+        </w:rPr>
+        <w:tab/>
+        <w:t>line 44 if counter &gt; 1 = 1</w:t>
+      </w:r>
+    </w:p>
+    <w:p>
+      <w:pPr>
+        <w:rPr>
+          <w:rFonts w:ascii="Times New Roman" w:hAnsi="Times New Roman" w:cs="Times New Roman"/>
+          <w:sz w:val="24"/>
+          <w:szCs w:val="24"/>
+        </w:rPr>
+      </w:pPr>
+      <w:r>
+        <w:rPr>
+          <w:rFonts w:ascii="Times New Roman" w:hAnsi="Times New Roman" w:cs="Times New Roman"/>
+          <w:sz w:val="24"/>
+          <w:szCs w:val="24"/>
+        </w:rPr>
+        <w:tab/>
+      </w:r>
+      <w:r>
+        <w:rPr>
+          <w:rFonts w:ascii="Times New Roman" w:hAnsi="Times New Roman" w:cs="Times New Roman"/>
+          <w:sz w:val="24"/>
+          <w:szCs w:val="24"/>
+        </w:rPr>
+        <w:tab/>
+        <w:t>line 45 counter = 0 = 1</w:t>
+      </w:r>
+    </w:p>
+    <w:p>
+      <w:pPr>
+        <w:rPr>
+          <w:rFonts w:ascii="Times New Roman" w:hAnsi="Times New Roman" w:cs="Times New Roman"/>
+          <w:sz w:val="24"/>
+          <w:szCs w:val="24"/>
+        </w:rPr>
+      </w:pPr>
+      <w:r>
+        <w:rPr>
+          <w:rFonts w:ascii="Times New Roman" w:hAnsi="Times New Roman" w:cs="Times New Roman"/>
+          <w:sz w:val="24"/>
+          <w:szCs w:val="24"/>
+        </w:rPr>
+        <w:tab/>
+      </w:r>
+      <w:r>
+        <w:rPr>
+          <w:rFonts w:ascii="Times New Roman" w:hAnsi="Times New Roman" w:cs="Times New Roman"/>
+          <w:sz w:val="24"/>
+          <w:szCs w:val="24"/>
+        </w:rPr>
+        <w:tab/>
+        <w:t>line 46 lastIndex = !lastIndex = 1</w:t>
+      </w:r>
+    </w:p>
+    <w:p>
+      <w:pPr>
+        <w:rPr>
+          <w:rFonts w:ascii="Times New Roman" w:hAnsi="Times New Roman" w:cs="Times New Roman"/>
+          <w:sz w:val="24"/>
+          <w:szCs w:val="24"/>
+        </w:rPr>
+      </w:pPr>
+    </w:p>
+    <w:p>
+      <w:pPr>
+        <w:pBdr>
+          <w:bottom w:val="dotted" w:sz="24" w:space="1" w:color="auto"/>
+        </w:pBdr>
+        <w:rPr>
+          <w:rFonts w:ascii="Times New Roman" w:hAnsi="Times New Roman" w:cs="Times New Roman"/>
+          <w:sz w:val="24"/>
+          <w:szCs w:val="24"/>
+        </w:rPr>
+      </w:pPr>
+    </w:p>
+    <w:p>
+      <w:pPr>
+        <w:rPr>
+          <w:rFonts w:ascii="Times New Roman" w:hAnsi="Times New Roman" w:cs="Times New Roman"/>
+          <w:sz w:val="24"/>
+          <w:szCs w:val="24"/>
+        </w:rPr>
+      </w:pPr>
+      <w:r>
+        <w:rPr>
+          <w:rFonts w:ascii="Times New Roman" w:hAnsi="Times New Roman" w:cs="Times New Roman"/>
+          <w:sz w:val="24"/>
+          <w:szCs w:val="24"/>
+        </w:rPr>
+        <w:t>Helper methods:</w:t>
+      </w:r>
+    </w:p>
+    <w:p>
+      <w:pPr>
+        <w:rPr>
+          <w:rFonts w:ascii="Times New Roman" w:hAnsi="Times New Roman" w:cs="Times New Roman"/>
+          <w:sz w:val="24"/>
+          <w:szCs w:val="24"/>
+        </w:rPr>
+      </w:pPr>
+      <w:r>
+        <w:rPr>
+          <w:rFonts w:ascii="Times New Roman" w:hAnsi="Times New Roman" w:cs="Times New Roman"/>
+          <w:sz w:val="24"/>
+          <w:szCs w:val="24"/>
+        </w:rPr>
+        <w:lastRenderedPageBreak/>
+        <w:t>findMax</w:t>
+      </w:r>
+    </w:p>
+    <w:p>
+      <w:pPr>
+        <w:rPr>
+          <w:rFonts w:ascii="Times New Roman" w:hAnsi="Times New Roman" w:cs="Times New Roman"/>
+          <w:sz w:val="24"/>
+          <w:szCs w:val="24"/>
+        </w:rPr>
+      </w:pPr>
+      <w:r>
+        <w:rPr>
+          <w:rFonts w:ascii="Times New Roman" w:hAnsi="Times New Roman" w:cs="Times New Roman"/>
+          <w:sz w:val="24"/>
+          <w:szCs w:val="24"/>
+        </w:rPr>
+        <w:t>line 54: if checking startIndex == endIndex</w:t>
+      </w:r>
+      <w:r>
+        <w:rPr>
+          <w:rFonts w:ascii="Times New Roman" w:hAnsi="Times New Roman" w:cs="Times New Roman"/>
+          <w:sz w:val="24"/>
+          <w:szCs w:val="24"/>
+        </w:rPr>
+        <w:t xml:space="preserve">   </w:t>
+      </w:r>
+      <w:r>
+        <w:rPr>
+          <w:rFonts w:ascii="Times New Roman" w:hAnsi="Times New Roman" w:cs="Times New Roman"/>
+          <w:sz w:val="24"/>
+          <w:szCs w:val="24"/>
+        </w:rPr>
+        <w:t xml:space="preserve"> </w:t>
+      </w:r>
+      <w:r>
+        <w:rPr>
+          <w:rFonts w:ascii="Times New Roman" w:hAnsi="Times New Roman" w:cs="Times New Roman"/>
+          <w:sz w:val="24"/>
+          <w:szCs w:val="24"/>
+        </w:rPr>
+        <w:t>= 1</w:t>
+      </w:r>
+    </w:p>
+    <w:p>
+      <w:pPr>
+        <w:rPr>
+          <w:rFonts w:ascii="Times New Roman" w:hAnsi="Times New Roman" w:cs="Times New Roman"/>
+          <w:sz w:val="24"/>
+          <w:szCs w:val="24"/>
+        </w:rPr>
+      </w:pPr>
+      <w:r>
+        <w:rPr>
+          <w:rFonts w:ascii="Times New Roman" w:hAnsi="Times New Roman" w:cs="Times New Roman"/>
+          <w:sz w:val="24"/>
+          <w:szCs w:val="24"/>
+        </w:rPr>
+        <w:tab/>
+        <w:t>line 55: return startIndex = 1</w:t>
+      </w:r>
+    </w:p>
+    <w:p>
+      <w:pPr>
+        <w:rPr>
+          <w:rFonts w:ascii="Times New Roman" w:hAnsi="Times New Roman" w:cs="Times New Roman"/>
+          <w:sz w:val="24"/>
+          <w:szCs w:val="24"/>
+        </w:rPr>
+      </w:pPr>
+      <w:r>
+        <w:rPr>
+          <w:rFonts w:ascii="Times New Roman" w:hAnsi="Times New Roman" w:cs="Times New Roman"/>
+          <w:sz w:val="24"/>
+          <w:szCs w:val="24"/>
+        </w:rPr>
+        <w:t>line 56: initialize and declare max = 1</w:t>
+      </w:r>
+    </w:p>
+    <w:p>
+      <w:pPr>
+        <w:rPr>
+          <w:rFonts w:ascii="Times New Roman" w:hAnsi="Times New Roman" w:cs="Times New Roman"/>
+          <w:sz w:val="24"/>
+          <w:szCs w:val="24"/>
+        </w:rPr>
+      </w:pPr>
+      <w:r>
+        <w:rPr>
+          <w:rFonts w:ascii="Times New Roman" w:hAnsi="Times New Roman" w:cs="Times New Roman"/>
+          <w:sz w:val="24"/>
+          <w:szCs w:val="24"/>
+        </w:rPr>
+        <w:t xml:space="preserve">line 58: for loop = </w:t>
+      </w:r>
+      <w:r>
+        <w:rPr>
+          <w:rFonts w:ascii="Times New Roman" w:hAnsi="Times New Roman" w:cs="Times New Roman"/>
+          <w:sz w:val="24"/>
+          <w:szCs w:val="24"/>
+        </w:rPr>
+        <w:t>(endIndex-startIndex times)</w:t>
       </w:r>
       <w:bookmarkStart w:id="0" w:name="_GoBack"/>
       <w:bookmarkEnd w:id="0"/>
+      <w:r>
+        <w:rPr>
+          <w:rFonts w:ascii="Times New Roman" w:hAnsi="Times New Roman" w:cs="Times New Roman"/>
+          <w:sz w:val="24"/>
+          <w:szCs w:val="24"/>
+        </w:rPr>
+        <w:t xml:space="preserve"> </w:t>
+      </w:r>
+    </w:p>
+    <w:p>
+      <w:pPr>
+        <w:rPr>
+          <w:rFonts w:ascii="Times New Roman" w:hAnsi="Times New Roman" w:cs="Times New Roman"/>
+          <w:sz w:val="24"/>
+          <w:szCs w:val="24"/>
+        </w:rPr>
+      </w:pPr>
+      <w:r>
+        <w:rPr>
+          <w:rFonts w:ascii="Times New Roman" w:hAnsi="Times New Roman" w:cs="Times New Roman"/>
+          <w:sz w:val="24"/>
+          <w:szCs w:val="24"/>
+        </w:rPr>
+        <w:tab/>
+        <w:t>*Inside for loop*</w:t>
+      </w:r>
+    </w:p>
+    <w:p>
+      <w:pPr>
+        <w:rPr>
+          <w:rFonts w:ascii="Times New Roman" w:hAnsi="Times New Roman" w:cs="Times New Roman"/>
+          <w:sz w:val="24"/>
+          <w:szCs w:val="24"/>
+        </w:rPr>
+      </w:pPr>
+      <w:r>
+        <w:rPr>
+          <w:rFonts w:ascii="Times New Roman" w:hAnsi="Times New Roman" w:cs="Times New Roman"/>
+          <w:sz w:val="24"/>
+          <w:szCs w:val="24"/>
+        </w:rPr>
+        <w:tab/>
+        <w:t>line 58 if checking arr[i] &gt; max[0]  = 1</w:t>
+      </w:r>
+    </w:p>
+    <w:p>
+      <w:pPr>
+        <w:rPr>
+          <w:rFonts w:ascii="Times New Roman" w:hAnsi="Times New Roman" w:cs="Times New Roman"/>
+          <w:sz w:val="24"/>
+          <w:szCs w:val="24"/>
+        </w:rPr>
+      </w:pPr>
+      <w:r>
+        <w:rPr>
+          <w:rFonts w:ascii="Times New Roman" w:hAnsi="Times New Roman" w:cs="Times New Roman"/>
+          <w:sz w:val="24"/>
+          <w:szCs w:val="24"/>
+        </w:rPr>
+        <w:tab/>
+        <w:t>lines 59 and 60 assigning values to max[0] and max[1] = 2</w:t>
+      </w:r>
+    </w:p>
+    <w:p>
+      <w:pPr>
+        <w:rPr>
+          <w:rFonts w:ascii="Times New Roman" w:hAnsi="Times New Roman" w:cs="Times New Roman"/>
+          <w:sz w:val="24"/>
+          <w:szCs w:val="24"/>
+        </w:rPr>
+      </w:pPr>
+      <w:r>
+        <w:rPr>
+          <w:rFonts w:ascii="Times New Roman" w:hAnsi="Times New Roman" w:cs="Times New Roman"/>
+          <w:sz w:val="24"/>
+          <w:szCs w:val="24"/>
+        </w:rPr>
+        <w:t>line 63 return max[1] = 1</w:t>
+      </w:r>
+    </w:p>
+    <w:p>
+      <w:pPr>
+        <w:rPr>
+          <w:rFonts w:ascii="Times New Roman" w:hAnsi="Times New Roman" w:cs="Times New Roman"/>
+          <w:sz w:val="24"/>
+          <w:szCs w:val="24"/>
+        </w:rPr>
+      </w:pPr>
+    </w:p>
+    <w:p>
+      <w:pPr>
+        <w:rPr>
+          <w:rFonts w:ascii="Times New Roman" w:hAnsi="Times New Roman" w:cs="Times New Roman"/>
+          <w:sz w:val="24"/>
+          <w:szCs w:val="24"/>
+        </w:rPr>
+      </w:pPr>
+      <w:r>
+        <w:rPr>
+          <w:rFonts w:ascii="Times New Roman" w:hAnsi="Times New Roman" w:cs="Times New Roman"/>
+          <w:sz w:val="24"/>
+          <w:szCs w:val="24"/>
+        </w:rPr>
+        <w:t>swapIndex</w:t>
+      </w:r>
+    </w:p>
+    <w:p>
+      <w:pPr>
+        <w:rPr>
+          <w:rFonts w:ascii="Times New Roman" w:hAnsi="Times New Roman" w:cs="Times New Roman"/>
+          <w:sz w:val="24"/>
+          <w:szCs w:val="24"/>
+        </w:rPr>
+      </w:pPr>
+      <w:r>
+        <w:rPr>
+          <w:rFonts w:ascii="Times New Roman" w:hAnsi="Times New Roman" w:cs="Times New Roman"/>
+          <w:sz w:val="24"/>
+          <w:szCs w:val="24"/>
+        </w:rPr>
+        <w:t>line 68 initialize and declare temp = 1</w:t>
+      </w:r>
+    </w:p>
+    <w:p>
+      <w:pPr>
+        <w:rPr>
+          <w:rFonts w:ascii="Times New Roman" w:hAnsi="Times New Roman" w:cs="Times New Roman"/>
+          <w:sz w:val="24"/>
+          <w:szCs w:val="24"/>
+        </w:rPr>
+      </w:pPr>
+      <w:r>
+        <w:rPr>
+          <w:rFonts w:ascii="Times New Roman" w:hAnsi="Times New Roman" w:cs="Times New Roman"/>
+          <w:sz w:val="24"/>
+          <w:szCs w:val="24"/>
+        </w:rPr>
+        <w:t>lines 69 and 70 assign valies to arr[a] and arr[b] = 2</w:t>
+      </w:r>
+    </w:p>
+    <w:p>
+      <w:pPr>
+        <w:rPr>
+          <w:rFonts w:ascii="Times New Roman" w:hAnsi="Times New Roman" w:cs="Times New Roman"/>
+          <w:sz w:val="24"/>
+          <w:szCs w:val="24"/>
+        </w:rPr>
+      </w:pPr>
+    </w:p>
+    <w:p>
+      <w:pPr>
+        <w:rPr>
+          <w:rFonts w:ascii="Times New Roman" w:hAnsi="Times New Roman" w:cs="Times New Roman"/>
+          <w:sz w:val="24"/>
+          <w:szCs w:val="24"/>
+        </w:rPr>
+      </w:pPr>
+    </w:p>
+    <w:p>
+      <w:pPr>
+        <w:rPr>
+          <w:rFonts w:ascii="Times New Roman" w:hAnsi="Times New Roman" w:cs="Times New Roman"/>
+          <w:sz w:val="24"/>
+          <w:szCs w:val="24"/>
+        </w:rPr>
+      </w:pPr>
+    </w:p>
+    <w:p>
+      <w:pPr>
+        <w:rPr>
+          <w:rFonts w:ascii="Times New Roman" w:hAnsi="Times New Roman" w:cs="Times New Roman"/>
+          <w:sz w:val="24"/>
+          <w:szCs w:val="24"/>
+        </w:rPr>
+      </w:pPr>
+      <w:r>
+        <w:rPr>
+          <w:rFonts w:ascii="Times New Roman" w:hAnsi="Times New Roman" w:cs="Times New Roman"/>
+          <w:sz w:val="24"/>
+          <w:szCs w:val="24"/>
+        </w:rPr>
+        <w:t xml:space="preserve">The best cases for this method </w:t>
+      </w:r>
+      <w:r>
+        <w:rPr>
+          <w:rFonts w:ascii="Times New Roman" w:hAnsi="Times New Roman" w:cs="Times New Roman"/>
+          <w:sz w:val="24"/>
+          <w:szCs w:val="24"/>
+        </w:rPr>
+        <w:t>are</w:t>
+      </w:r>
+      <w:r>
+        <w:rPr>
+          <w:rFonts w:ascii="Times New Roman" w:hAnsi="Times New Roman" w:cs="Times New Roman"/>
+          <w:sz w:val="24"/>
+          <w:szCs w:val="24"/>
+        </w:rPr>
+        <w:t xml:space="preserve"> when it receives at empty array or an array of length 1 as there is nothing to sort or what is in the array is technically already sorted, respectively. </w:t>
+      </w:r>
+      <w:r>
+        <w:rPr>
+          <w:rFonts w:ascii="Times New Roman" w:hAnsi="Times New Roman" w:cs="Times New Roman"/>
+          <w:sz w:val="24"/>
+          <w:szCs w:val="24"/>
+        </w:rPr>
+        <w:t>In both of these cases, the only instructions executed are the if and return from lines 5 and 6, meaning that there are only two instructions executed. Therefore, the time complexity in these two cases is O(1) as it is constant and will always perform only these two instructions in these two cases.</w:t>
+      </w:r>
+    </w:p>
+    <w:p>
+      <w:pPr>
+        <w:rPr>
+          <w:rFonts w:ascii="Times New Roman" w:hAnsi="Times New Roman" w:cs="Times New Roman"/>
+          <w:sz w:val="24"/>
+          <w:szCs w:val="24"/>
+        </w:rPr>
+      </w:pPr>
+    </w:p>
+    <w:p>
+      <w:pPr>
+        <w:rPr>
+          <w:rFonts w:ascii="Times New Roman" w:hAnsi="Times New Roman" w:cs="Times New Roman"/>
+          <w:sz w:val="24"/>
+          <w:szCs w:val="24"/>
+        </w:rPr>
+      </w:pPr>
     </w:p>
     <w:sectPr>
       <w:pgSz w:w="12240" w:h="15840"/>
@@ -142,6 +980,7 @@
     <w:lsdException w:name="HTML Sample" w:semiHidden="1" w:unhideWhenUsed="1"/>
     <w:lsdException w:name="HTML Typewriter" w:semiHidden="1" w:unhideWhenUsed="1"/>
     <w:lsdException w:name="HTML Variable" w:semiHidden="1" w:unhideWhenUsed="1"/>
+    <w:lsdException w:name="Normal Table" w:semiHidden="1" w:unhideWhenUsed="1"/>
     <w:lsdException w:name="annotation subject" w:semiHidden="1" w:unhideWhenUsed="1"/>
     <w:lsdException w:name="No List" w:semiHidden="1" w:unhideWhenUsed="1"/>
     <w:lsdException w:name="Outline List 1" w:semiHidden="1" w:unhideWhenUsed="1"/>
@@ -188,8 +1027,10 @@
     <w:lsdException w:name="Table Subtle 2" w:semiHidden="1" w:unhideWhenUsed="1"/>
     <w:lsdException w:name="Table Web 1" w:semiHidden="1" w:unhideWhenUsed="1"/>
     <w:lsdException w:name="Table Web 2" w:semiHidden="1" w:unhideWhenUsed="1"/>
+    <w:lsdException w:name="Table Web 3" w:semiHidden="1" w:unhideWhenUsed="1"/>
     <w:lsdException w:name="Balloon Text" w:semiHidden="1" w:unhideWhenUsed="1"/>
     <w:lsdException w:name="Table Grid" w:uiPriority="39"/>
+    <w:lsdException w:name="Table Theme" w:semiHidden="1" w:unhideWhenUsed="1"/>
     <w:lsdException w:name="Placeholder Text" w:semiHidden="1"/>
     <w:lsdException w:name="No Spacing" w:uiPriority="1" w:qFormat="1"/>
     <w:lsdException w:name="Light Shading" w:uiPriority="60"/>

</xml_diff>

<commit_message>
Continued working on Word document
</commit_message>
<xml_diff>
--- a/SortOfSort/src/Melendez-Manuel-Week7.docx
+++ b/SortOfSort/src/Melendez-Manuel-Week7.docx
@@ -50,59 +50,111 @@
           <w:sz w:val="24"/>
           <w:szCs w:val="24"/>
         </w:rPr>
-        <w:t>Performance of sortOfSort method</w:t>
-      </w:r>
-    </w:p>
-    <w:p>
-      <w:pPr>
-        <w:rPr>
-          <w:rFonts w:ascii="Times New Roman" w:hAnsi="Times New Roman" w:cs="Times New Roman"/>
-          <w:sz w:val="24"/>
-          <w:szCs w:val="24"/>
-        </w:rPr>
-      </w:pPr>
-    </w:p>
-    <w:p>
-      <w:pPr>
-        <w:rPr>
-          <w:rFonts w:ascii="Times New Roman" w:hAnsi="Times New Roman" w:cs="Times New Roman"/>
-          <w:sz w:val="24"/>
-          <w:szCs w:val="24"/>
-        </w:rPr>
-      </w:pPr>
-      <w:r>
-        <w:rPr>
-          <w:rFonts w:ascii="Times New Roman" w:hAnsi="Times New Roman" w:cs="Times New Roman"/>
-          <w:sz w:val="24"/>
-          <w:szCs w:val="24"/>
-        </w:rPr>
-        <w:t>The method sortOfSort receives an array as input and sorts it as specified in the lab instructions. The following is the number of instructions performed then the method is called (to make things simple, I did not copy the whole instruction, but I will refer the line number and the instruction performed):</w:t>
-      </w:r>
-    </w:p>
-    <w:p>
-      <w:pPr>
-        <w:rPr>
-          <w:rFonts w:ascii="Times New Roman" w:hAnsi="Times New Roman" w:cs="Times New Roman"/>
-          <w:sz w:val="24"/>
-          <w:szCs w:val="24"/>
-        </w:rPr>
-      </w:pPr>
-    </w:p>
-    <w:p>
-      <w:pPr>
-        <w:rPr>
-          <w:rFonts w:ascii="Times New Roman" w:hAnsi="Times New Roman" w:cs="Times New Roman"/>
-          <w:sz w:val="24"/>
-          <w:szCs w:val="24"/>
-        </w:rPr>
-      </w:pPr>
-      <w:r>
-        <w:rPr>
-          <w:rFonts w:ascii="Times New Roman" w:hAnsi="Times New Roman" w:cs="Times New Roman"/>
-          <w:sz w:val="24"/>
-          <w:szCs w:val="24"/>
-        </w:rPr>
-        <w:t>line 5: if to check length of array  = 1</w:t>
+        <w:t xml:space="preserve">Performance of </w:t>
+      </w:r>
+      <w:proofErr w:type="spellStart"/>
+      <w:r>
+        <w:rPr>
+          <w:rFonts w:ascii="Times New Roman" w:hAnsi="Times New Roman" w:cs="Times New Roman"/>
+          <w:sz w:val="24"/>
+          <w:szCs w:val="24"/>
+        </w:rPr>
+        <w:t>sortOfSort</w:t>
+      </w:r>
+      <w:proofErr w:type="spellEnd"/>
+      <w:r>
+        <w:rPr>
+          <w:rFonts w:ascii="Times New Roman" w:hAnsi="Times New Roman" w:cs="Times New Roman"/>
+          <w:sz w:val="24"/>
+          <w:szCs w:val="24"/>
+        </w:rPr>
+        <w:t xml:space="preserve"> method</w:t>
+      </w:r>
+    </w:p>
+    <w:p>
+      <w:pPr>
+        <w:rPr>
+          <w:rFonts w:ascii="Times New Roman" w:hAnsi="Times New Roman" w:cs="Times New Roman"/>
+          <w:sz w:val="24"/>
+          <w:szCs w:val="24"/>
+        </w:rPr>
+      </w:pPr>
+    </w:p>
+    <w:p>
+      <w:pPr>
+        <w:rPr>
+          <w:rFonts w:ascii="Times New Roman" w:hAnsi="Times New Roman" w:cs="Times New Roman"/>
+          <w:sz w:val="24"/>
+          <w:szCs w:val="24"/>
+        </w:rPr>
+      </w:pPr>
+      <w:r>
+        <w:rPr>
+          <w:rFonts w:ascii="Times New Roman" w:hAnsi="Times New Roman" w:cs="Times New Roman"/>
+          <w:sz w:val="24"/>
+          <w:szCs w:val="24"/>
+        </w:rPr>
+        <w:t xml:space="preserve">The method </w:t>
+      </w:r>
+      <w:proofErr w:type="spellStart"/>
+      <w:r>
+        <w:rPr>
+          <w:rFonts w:ascii="Times New Roman" w:hAnsi="Times New Roman" w:cs="Times New Roman"/>
+          <w:sz w:val="24"/>
+          <w:szCs w:val="24"/>
+        </w:rPr>
+        <w:t>sortOfSort</w:t>
+      </w:r>
+      <w:proofErr w:type="spellEnd"/>
+      <w:r>
+        <w:rPr>
+          <w:rFonts w:ascii="Times New Roman" w:hAnsi="Times New Roman" w:cs="Times New Roman"/>
+          <w:sz w:val="24"/>
+          <w:szCs w:val="24"/>
+        </w:rPr>
+        <w:t xml:space="preserve"> receives an array as input and sorts it as specified in the lab instructions. The following is the number of instructions performed then the method is called (to make things simple, I did not copy the whole instruction, but I will refer the line number and the instruction performed):</w:t>
+      </w:r>
+    </w:p>
+    <w:p>
+      <w:pPr>
+        <w:rPr>
+          <w:rFonts w:ascii="Times New Roman" w:hAnsi="Times New Roman" w:cs="Times New Roman"/>
+          <w:sz w:val="24"/>
+          <w:szCs w:val="24"/>
+        </w:rPr>
+      </w:pPr>
+    </w:p>
+    <w:p>
+      <w:pPr>
+        <w:rPr>
+          <w:rFonts w:ascii="Times New Roman" w:hAnsi="Times New Roman" w:cs="Times New Roman"/>
+          <w:sz w:val="24"/>
+          <w:szCs w:val="24"/>
+        </w:rPr>
+      </w:pPr>
+      <w:r>
+        <w:rPr>
+          <w:rFonts w:ascii="Times New Roman" w:hAnsi="Times New Roman" w:cs="Times New Roman"/>
+          <w:sz w:val="24"/>
+          <w:szCs w:val="24"/>
+        </w:rPr>
+        <w:t xml:space="preserve">line 5: if to check length of </w:t>
+      </w:r>
+      <w:r>
+        <w:rPr>
+          <w:rFonts w:ascii="Times New Roman" w:hAnsi="Times New Roman" w:cs="Times New Roman"/>
+          <w:sz w:val="24"/>
+          <w:szCs w:val="24"/>
+        </w:rPr>
+        <w:t>array =</w:t>
+      </w:r>
+      <w:r>
+        <w:rPr>
+          <w:rFonts w:ascii="Times New Roman" w:hAnsi="Times New Roman" w:cs="Times New Roman"/>
+          <w:sz w:val="24"/>
+          <w:szCs w:val="24"/>
+        </w:rPr>
+        <w:t xml:space="preserve"> 1</w:t>
       </w:r>
     </w:p>
     <w:p>
@@ -149,13 +201,59 @@
           <w:szCs w:val="24"/>
         </w:rPr>
       </w:pPr>
-      <w:r>
-        <w:rPr>
-          <w:rFonts w:ascii="Times New Roman" w:hAnsi="Times New Roman" w:cs="Times New Roman"/>
-          <w:sz w:val="24"/>
-          <w:szCs w:val="24"/>
-        </w:rPr>
-        <w:t>startIndex, endIndex, max, and lastIndex = 5</w:t>
+      <w:proofErr w:type="spellStart"/>
+      <w:r>
+        <w:rPr>
+          <w:rFonts w:ascii="Times New Roman" w:hAnsi="Times New Roman" w:cs="Times New Roman"/>
+          <w:sz w:val="24"/>
+          <w:szCs w:val="24"/>
+        </w:rPr>
+        <w:t>startIndex</w:t>
+      </w:r>
+      <w:proofErr w:type="spellEnd"/>
+      <w:r>
+        <w:rPr>
+          <w:rFonts w:ascii="Times New Roman" w:hAnsi="Times New Roman" w:cs="Times New Roman"/>
+          <w:sz w:val="24"/>
+          <w:szCs w:val="24"/>
+        </w:rPr>
+        <w:t xml:space="preserve">, </w:t>
+      </w:r>
+      <w:proofErr w:type="spellStart"/>
+      <w:r>
+        <w:rPr>
+          <w:rFonts w:ascii="Times New Roman" w:hAnsi="Times New Roman" w:cs="Times New Roman"/>
+          <w:sz w:val="24"/>
+          <w:szCs w:val="24"/>
+        </w:rPr>
+        <w:t>endIndex</w:t>
+      </w:r>
+      <w:proofErr w:type="spellEnd"/>
+      <w:r>
+        <w:rPr>
+          <w:rFonts w:ascii="Times New Roman" w:hAnsi="Times New Roman" w:cs="Times New Roman"/>
+          <w:sz w:val="24"/>
+          <w:szCs w:val="24"/>
+        </w:rPr>
+        <w:t xml:space="preserve">, max, and </w:t>
+      </w:r>
+      <w:proofErr w:type="spellStart"/>
+      <w:r>
+        <w:rPr>
+          <w:rFonts w:ascii="Times New Roman" w:hAnsi="Times New Roman" w:cs="Times New Roman"/>
+          <w:sz w:val="24"/>
+          <w:szCs w:val="24"/>
+        </w:rPr>
+        <w:t>lastIndex</w:t>
+      </w:r>
+      <w:proofErr w:type="spellEnd"/>
+      <w:r>
+        <w:rPr>
+          <w:rFonts w:ascii="Times New Roman" w:hAnsi="Times New Roman" w:cs="Times New Roman"/>
+          <w:sz w:val="24"/>
+          <w:szCs w:val="24"/>
+        </w:rPr>
+        <w:t xml:space="preserve"> = 5</w:t>
       </w:r>
     </w:p>
     <w:p>
@@ -198,6 +296,14 @@
         </w:rPr>
         <w:t xml:space="preserve"> = n</w:t>
       </w:r>
+      <w:r>
+        <w:rPr>
+          <w:rFonts w:ascii="Times New Roman" w:hAnsi="Times New Roman" w:cs="Times New Roman"/>
+          <w:sz w:val="24"/>
+          <w:szCs w:val="24"/>
+        </w:rPr>
+        <w:t xml:space="preserve"> </w:t>
+      </w:r>
     </w:p>
     <w:p>
       <w:pPr>
@@ -214,7 +320,41 @@
           <w:szCs w:val="24"/>
         </w:rPr>
         <w:tab/>
-        <w:t>initialize and declare i = 1</w:t>
+        <w:t xml:space="preserve">initialize and declare </w:t>
+      </w:r>
+      <w:proofErr w:type="spellStart"/>
+      <w:r>
+        <w:rPr>
+          <w:rFonts w:ascii="Times New Roman" w:hAnsi="Times New Roman" w:cs="Times New Roman"/>
+          <w:sz w:val="24"/>
+          <w:szCs w:val="24"/>
+        </w:rPr>
+        <w:t>i</w:t>
+      </w:r>
+      <w:proofErr w:type="spellEnd"/>
+      <w:r>
+        <w:rPr>
+          <w:rFonts w:ascii="Times New Roman" w:hAnsi="Times New Roman" w:cs="Times New Roman"/>
+          <w:sz w:val="24"/>
+          <w:szCs w:val="24"/>
+        </w:rPr>
+        <w:t xml:space="preserve"> </w:t>
+      </w:r>
+      <w:r>
+        <w:rPr>
+          <w:rFonts w:ascii="Times New Roman" w:hAnsi="Times New Roman" w:cs="Times New Roman"/>
+          <w:sz w:val="24"/>
+          <w:szCs w:val="24"/>
+        </w:rPr>
+        <w:t xml:space="preserve">(only once) </w:t>
+      </w:r>
+      <w:r>
+        <w:rPr>
+          <w:rFonts w:ascii="Times New Roman" w:hAnsi="Times New Roman" w:cs="Times New Roman"/>
+          <w:sz w:val="24"/>
+          <w:szCs w:val="24"/>
+        </w:rPr>
+        <w:t>= 1</w:t>
       </w:r>
     </w:p>
     <w:p>
@@ -232,7 +372,49 @@
           <w:szCs w:val="24"/>
         </w:rPr>
         <w:tab/>
-        <w:t>line 24 initialize and declare max with a call to findMax = n</w:t>
+        <w:t xml:space="preserve">line 24 initialize and declare max with a call to </w:t>
+      </w:r>
+      <w:proofErr w:type="spellStart"/>
+      <w:r>
+        <w:rPr>
+          <w:rFonts w:ascii="Times New Roman" w:hAnsi="Times New Roman" w:cs="Times New Roman"/>
+          <w:sz w:val="24"/>
+          <w:szCs w:val="24"/>
+        </w:rPr>
+        <w:t>findMax</w:t>
+      </w:r>
+      <w:proofErr w:type="spellEnd"/>
+      <w:r>
+        <w:rPr>
+          <w:rFonts w:ascii="Times New Roman" w:hAnsi="Times New Roman" w:cs="Times New Roman"/>
+          <w:sz w:val="24"/>
+          <w:szCs w:val="24"/>
+        </w:rPr>
+        <w:t xml:space="preserve"> = </w:t>
+      </w:r>
+      <w:r>
+        <w:rPr>
+          <w:rFonts w:ascii="Times New Roman" w:hAnsi="Times New Roman" w:cs="Times New Roman"/>
+          <w:sz w:val="24"/>
+          <w:szCs w:val="24"/>
+        </w:rPr>
+        <w:t>(</w:t>
+      </w:r>
+      <w:r>
+        <w:rPr>
+          <w:rFonts w:ascii="Times New Roman" w:hAnsi="Times New Roman" w:cs="Times New Roman"/>
+          <w:sz w:val="24"/>
+          <w:szCs w:val="24"/>
+        </w:rPr>
+        <w:t>n</w:t>
+      </w:r>
+      <w:r>
+        <w:rPr>
+          <w:rFonts w:ascii="Times New Roman" w:hAnsi="Times New Roman" w:cs="Times New Roman"/>
+          <w:sz w:val="24"/>
+          <w:szCs w:val="24"/>
+        </w:rPr>
+        <w:t>(n+1))/2</w:t>
       </w:r>
     </w:p>
     <w:p>
@@ -250,7 +432,25 @@
           <w:szCs w:val="24"/>
         </w:rPr>
         <w:tab/>
-        <w:t>line 26 if lastIndex = 1</w:t>
+        <w:t xml:space="preserve">line 26 if </w:t>
+      </w:r>
+      <w:proofErr w:type="spellStart"/>
+      <w:r>
+        <w:rPr>
+          <w:rFonts w:ascii="Times New Roman" w:hAnsi="Times New Roman" w:cs="Times New Roman"/>
+          <w:sz w:val="24"/>
+          <w:szCs w:val="24"/>
+        </w:rPr>
+        <w:t>lastIndex</w:t>
+      </w:r>
+      <w:proofErr w:type="spellEnd"/>
+      <w:r>
+        <w:rPr>
+          <w:rFonts w:ascii="Times New Roman" w:hAnsi="Times New Roman" w:cs="Times New Roman"/>
+          <w:sz w:val="24"/>
+          <w:szCs w:val="24"/>
+        </w:rPr>
+        <w:t xml:space="preserve"> = 1</w:t>
       </w:r>
     </w:p>
     <w:p>
@@ -276,7 +476,35 @@
           <w:szCs w:val="24"/>
         </w:rPr>
         <w:tab/>
-        <w:t>line 28 call to swapIndex  = 3</w:t>
+        <w:t xml:space="preserve">line 28 call to </w:t>
+      </w:r>
+      <w:proofErr w:type="spellStart"/>
+      <w:proofErr w:type="gramStart"/>
+      <w:r>
+        <w:rPr>
+          <w:rFonts w:ascii="Times New Roman" w:hAnsi="Times New Roman" w:cs="Times New Roman"/>
+          <w:sz w:val="24"/>
+          <w:szCs w:val="24"/>
+        </w:rPr>
+        <w:t>swapIndex</w:t>
+      </w:r>
+      <w:proofErr w:type="spellEnd"/>
+      <w:r>
+        <w:rPr>
+          <w:rFonts w:ascii="Times New Roman" w:hAnsi="Times New Roman" w:cs="Times New Roman"/>
+          <w:sz w:val="24"/>
+          <w:szCs w:val="24"/>
+        </w:rPr>
+        <w:t xml:space="preserve">  =</w:t>
+      </w:r>
+      <w:proofErr w:type="gramEnd"/>
+      <w:r>
+        <w:rPr>
+          <w:rFonts w:ascii="Times New Roman" w:hAnsi="Times New Roman" w:cs="Times New Roman"/>
+          <w:sz w:val="24"/>
+          <w:szCs w:val="24"/>
+        </w:rPr>
+        <w:t xml:space="preserve"> 3</w:t>
       </w:r>
     </w:p>
     <w:p>
@@ -302,7 +530,25 @@
           <w:szCs w:val="24"/>
         </w:rPr>
         <w:tab/>
-        <w:t>line 30 endIndex -- = 1</w:t>
+        <w:t xml:space="preserve">line 30 </w:t>
+      </w:r>
+      <w:proofErr w:type="spellStart"/>
+      <w:r>
+        <w:rPr>
+          <w:rFonts w:ascii="Times New Roman" w:hAnsi="Times New Roman" w:cs="Times New Roman"/>
+          <w:sz w:val="24"/>
+          <w:szCs w:val="24"/>
+        </w:rPr>
+        <w:t>endIndex</w:t>
+      </w:r>
+      <w:proofErr w:type="spellEnd"/>
+      <w:r>
+        <w:rPr>
+          <w:rFonts w:ascii="Times New Roman" w:hAnsi="Times New Roman" w:cs="Times New Roman"/>
+          <w:sz w:val="24"/>
+          <w:szCs w:val="24"/>
+        </w:rPr>
+        <w:t xml:space="preserve"> -- = 1</w:t>
       </w:r>
     </w:p>
     <w:p>
@@ -346,7 +592,25 @@
           <w:szCs w:val="24"/>
         </w:rPr>
         <w:tab/>
-        <w:t>line 35 call to swapIndex = 3</w:t>
+        <w:t xml:space="preserve">line 35 call to </w:t>
+      </w:r>
+      <w:proofErr w:type="spellStart"/>
+      <w:r>
+        <w:rPr>
+          <w:rFonts w:ascii="Times New Roman" w:hAnsi="Times New Roman" w:cs="Times New Roman"/>
+          <w:sz w:val="24"/>
+          <w:szCs w:val="24"/>
+        </w:rPr>
+        <w:t>swapIndex</w:t>
+      </w:r>
+      <w:proofErr w:type="spellEnd"/>
+      <w:r>
+        <w:rPr>
+          <w:rFonts w:ascii="Times New Roman" w:hAnsi="Times New Roman" w:cs="Times New Roman"/>
+          <w:sz w:val="24"/>
+          <w:szCs w:val="24"/>
+        </w:rPr>
+        <w:t xml:space="preserve"> = 3</w:t>
       </w:r>
     </w:p>
     <w:p>
@@ -372,7 +636,25 @@
           <w:szCs w:val="24"/>
         </w:rPr>
         <w:tab/>
-        <w:t>line 36 startIndex++ = 1</w:t>
+        <w:t xml:space="preserve">line 36 </w:t>
+      </w:r>
+      <w:proofErr w:type="spellStart"/>
+      <w:r>
+        <w:rPr>
+          <w:rFonts w:ascii="Times New Roman" w:hAnsi="Times New Roman" w:cs="Times New Roman"/>
+          <w:sz w:val="24"/>
+          <w:szCs w:val="24"/>
+        </w:rPr>
+        <w:t>startIndex</w:t>
+      </w:r>
+      <w:proofErr w:type="spellEnd"/>
+      <w:r>
+        <w:rPr>
+          <w:rFonts w:ascii="Times New Roman" w:hAnsi="Times New Roman" w:cs="Times New Roman"/>
+          <w:sz w:val="24"/>
+          <w:szCs w:val="24"/>
+        </w:rPr>
+        <w:t>++ = 1</w:t>
       </w:r>
     </w:p>
     <w:p>
@@ -460,7 +742,53 @@
           <w:szCs w:val="24"/>
         </w:rPr>
         <w:tab/>
-        <w:t>line 46 lastIndex = !lastIndex = 1</w:t>
+        <w:t xml:space="preserve">line 46 </w:t>
+      </w:r>
+      <w:proofErr w:type="spellStart"/>
+      <w:r>
+        <w:rPr>
+          <w:rFonts w:ascii="Times New Roman" w:hAnsi="Times New Roman" w:cs="Times New Roman"/>
+          <w:sz w:val="24"/>
+          <w:szCs w:val="24"/>
+        </w:rPr>
+        <w:t>lastIndex</w:t>
+      </w:r>
+      <w:proofErr w:type="spellEnd"/>
+      <w:r>
+        <w:rPr>
+          <w:rFonts w:ascii="Times New Roman" w:hAnsi="Times New Roman" w:cs="Times New Roman"/>
+          <w:sz w:val="24"/>
+          <w:szCs w:val="24"/>
+        </w:rPr>
+        <w:t xml:space="preserve"> </w:t>
+      </w:r>
+      <w:proofErr w:type="gramStart"/>
+      <w:r>
+        <w:rPr>
+          <w:rFonts w:ascii="Times New Roman" w:hAnsi="Times New Roman" w:cs="Times New Roman"/>
+          <w:sz w:val="24"/>
+          <w:szCs w:val="24"/>
+        </w:rPr>
+        <w:t>= !</w:t>
+      </w:r>
+      <w:proofErr w:type="spellStart"/>
+      <w:r>
+        <w:rPr>
+          <w:rFonts w:ascii="Times New Roman" w:hAnsi="Times New Roman" w:cs="Times New Roman"/>
+          <w:sz w:val="24"/>
+          <w:szCs w:val="24"/>
+        </w:rPr>
+        <w:t>lastIndex</w:t>
+      </w:r>
+      <w:proofErr w:type="spellEnd"/>
+      <w:proofErr w:type="gramEnd"/>
+      <w:r>
+        <w:rPr>
+          <w:rFonts w:ascii="Times New Roman" w:hAnsi="Times New Roman" w:cs="Times New Roman"/>
+          <w:sz w:val="24"/>
+          <w:szCs w:val="24"/>
+        </w:rPr>
+        <w:t xml:space="preserve"> = 1</w:t>
       </w:r>
     </w:p>
     <w:p>
@@ -509,6 +837,7 @@
           <w:szCs w:val="24"/>
         </w:rPr>
       </w:pPr>
+      <w:proofErr w:type="spellStart"/>
       <w:r>
         <w:rPr>
           <w:rFonts w:ascii="Times New Roman" w:hAnsi="Times New Roman" w:cs="Times New Roman"/>
@@ -518,23 +847,52 @@
         <w:lastRenderedPageBreak/>
         <w:t>findMax</w:t>
       </w:r>
-    </w:p>
-    <w:p>
-      <w:pPr>
-        <w:rPr>
-          <w:rFonts w:ascii="Times New Roman" w:hAnsi="Times New Roman" w:cs="Times New Roman"/>
-          <w:sz w:val="24"/>
-          <w:szCs w:val="24"/>
-        </w:rPr>
-      </w:pPr>
-      <w:r>
-        <w:rPr>
-          <w:rFonts w:ascii="Times New Roman" w:hAnsi="Times New Roman" w:cs="Times New Roman"/>
-          <w:sz w:val="24"/>
-          <w:szCs w:val="24"/>
-        </w:rPr>
-        <w:t>line 54: if checking startIndex == endIndex</w:t>
-      </w:r>
+      <w:proofErr w:type="spellEnd"/>
+    </w:p>
+    <w:p>
+      <w:pPr>
+        <w:rPr>
+          <w:rFonts w:ascii="Times New Roman" w:hAnsi="Times New Roman" w:cs="Times New Roman"/>
+          <w:sz w:val="24"/>
+          <w:szCs w:val="24"/>
+        </w:rPr>
+      </w:pPr>
+      <w:r>
+        <w:rPr>
+          <w:rFonts w:ascii="Times New Roman" w:hAnsi="Times New Roman" w:cs="Times New Roman"/>
+          <w:sz w:val="24"/>
+          <w:szCs w:val="24"/>
+        </w:rPr>
+        <w:t xml:space="preserve">line 54: if checking </w:t>
+      </w:r>
+      <w:proofErr w:type="spellStart"/>
+      <w:r>
+        <w:rPr>
+          <w:rFonts w:ascii="Times New Roman" w:hAnsi="Times New Roman" w:cs="Times New Roman"/>
+          <w:sz w:val="24"/>
+          <w:szCs w:val="24"/>
+        </w:rPr>
+        <w:t>startIndex</w:t>
+      </w:r>
+      <w:proofErr w:type="spellEnd"/>
+      <w:r>
+        <w:rPr>
+          <w:rFonts w:ascii="Times New Roman" w:hAnsi="Times New Roman" w:cs="Times New Roman"/>
+          <w:sz w:val="24"/>
+          <w:szCs w:val="24"/>
+        </w:rPr>
+        <w:t xml:space="preserve"> == </w:t>
+      </w:r>
+      <w:proofErr w:type="spellStart"/>
+      <w:r>
+        <w:rPr>
+          <w:rFonts w:ascii="Times New Roman" w:hAnsi="Times New Roman" w:cs="Times New Roman"/>
+          <w:sz w:val="24"/>
+          <w:szCs w:val="24"/>
+        </w:rPr>
+        <w:t>endIndex</w:t>
+      </w:r>
+      <w:proofErr w:type="spellEnd"/>
       <w:r>
         <w:rPr>
           <w:rFonts w:ascii="Times New Roman" w:hAnsi="Times New Roman" w:cs="Times New Roman"/>
@@ -575,7 +933,25 @@
           <w:szCs w:val="24"/>
         </w:rPr>
         <w:tab/>
-        <w:t>line 55: return startIndex = 1</w:t>
+        <w:t xml:space="preserve">line 55: return </w:t>
+      </w:r>
+      <w:proofErr w:type="spellStart"/>
+      <w:r>
+        <w:rPr>
+          <w:rFonts w:ascii="Times New Roman" w:hAnsi="Times New Roman" w:cs="Times New Roman"/>
+          <w:sz w:val="24"/>
+          <w:szCs w:val="24"/>
+        </w:rPr>
+        <w:t>startIndex</w:t>
+      </w:r>
+      <w:proofErr w:type="spellEnd"/>
+      <w:r>
+        <w:rPr>
+          <w:rFonts w:ascii="Times New Roman" w:hAnsi="Times New Roman" w:cs="Times New Roman"/>
+          <w:sz w:val="24"/>
+          <w:szCs w:val="24"/>
+        </w:rPr>
+        <w:t xml:space="preserve"> = 1</w:t>
       </w:r>
     </w:p>
     <w:p>
@@ -617,7 +993,25 @@
           <w:sz w:val="24"/>
           <w:szCs w:val="24"/>
         </w:rPr>
-        <w:t xml:space="preserve">(endIndex-startIndex times) </w:t>
+        <w:t>(</w:t>
+      </w:r>
+      <w:proofErr w:type="spellStart"/>
+      <w:r>
+        <w:rPr>
+          <w:rFonts w:ascii="Times New Roman" w:hAnsi="Times New Roman" w:cs="Times New Roman"/>
+          <w:sz w:val="24"/>
+          <w:szCs w:val="24"/>
+        </w:rPr>
+        <w:t>endIndex-startIndex</w:t>
+      </w:r>
+      <w:proofErr w:type="spellEnd"/>
+      <w:r>
+        <w:rPr>
+          <w:rFonts w:ascii="Times New Roman" w:hAnsi="Times New Roman" w:cs="Times New Roman"/>
+          <w:sz w:val="24"/>
+          <w:szCs w:val="24"/>
+        </w:rPr>
+        <w:t xml:space="preserve"> times) </w:t>
       </w:r>
     </w:p>
     <w:p>
@@ -653,7 +1047,61 @@
           <w:szCs w:val="24"/>
         </w:rPr>
         <w:tab/>
-        <w:t>line 58 if checking arr[i] &gt; max[0]  = 1</w:t>
+        <w:t xml:space="preserve">line 58 if checking </w:t>
+      </w:r>
+      <w:proofErr w:type="spellStart"/>
+      <w:r>
+        <w:rPr>
+          <w:rFonts w:ascii="Times New Roman" w:hAnsi="Times New Roman" w:cs="Times New Roman"/>
+          <w:sz w:val="24"/>
+          <w:szCs w:val="24"/>
+        </w:rPr>
+        <w:t>arr</w:t>
+      </w:r>
+      <w:proofErr w:type="spellEnd"/>
+      <w:r>
+        <w:rPr>
+          <w:rFonts w:ascii="Times New Roman" w:hAnsi="Times New Roman" w:cs="Times New Roman"/>
+          <w:sz w:val="24"/>
+          <w:szCs w:val="24"/>
+        </w:rPr>
+        <w:t>[</w:t>
+      </w:r>
+      <w:proofErr w:type="spellStart"/>
+      <w:r>
+        <w:rPr>
+          <w:rFonts w:ascii="Times New Roman" w:hAnsi="Times New Roman" w:cs="Times New Roman"/>
+          <w:sz w:val="24"/>
+          <w:szCs w:val="24"/>
+        </w:rPr>
+        <w:t>i</w:t>
+      </w:r>
+      <w:proofErr w:type="spellEnd"/>
+      <w:r>
+        <w:rPr>
+          <w:rFonts w:ascii="Times New Roman" w:hAnsi="Times New Roman" w:cs="Times New Roman"/>
+          <w:sz w:val="24"/>
+          <w:szCs w:val="24"/>
+        </w:rPr>
+        <w:t xml:space="preserve">] &gt; </w:t>
+      </w:r>
+      <w:proofErr w:type="gramStart"/>
+      <w:r>
+        <w:rPr>
+          <w:rFonts w:ascii="Times New Roman" w:hAnsi="Times New Roman" w:cs="Times New Roman"/>
+          <w:sz w:val="24"/>
+          <w:szCs w:val="24"/>
+        </w:rPr>
+        <w:t>max[</w:t>
+      </w:r>
+      <w:proofErr w:type="gramEnd"/>
+      <w:r>
+        <w:rPr>
+          <w:rFonts w:ascii="Times New Roman" w:hAnsi="Times New Roman" w:cs="Times New Roman"/>
+          <w:sz w:val="24"/>
+          <w:szCs w:val="24"/>
+        </w:rPr>
+        <w:t>0]  = 1</w:t>
       </w:r>
     </w:p>
     <w:p>
@@ -671,43 +1119,80 @@
           <w:szCs w:val="24"/>
         </w:rPr>
         <w:tab/>
-        <w:t>lines 59 and 60 assigning values to max[0] and max[1] = 2</w:t>
-      </w:r>
-    </w:p>
-    <w:p>
-      <w:pPr>
-        <w:rPr>
-          <w:rFonts w:ascii="Times New Roman" w:hAnsi="Times New Roman" w:cs="Times New Roman"/>
-          <w:sz w:val="24"/>
-          <w:szCs w:val="24"/>
-        </w:rPr>
-      </w:pPr>
-      <w:r>
-        <w:rPr>
-          <w:rFonts w:ascii="Times New Roman" w:hAnsi="Times New Roman" w:cs="Times New Roman"/>
-          <w:sz w:val="24"/>
-          <w:szCs w:val="24"/>
-        </w:rPr>
-        <w:t>line 63 return max[1] = 1</w:t>
-      </w:r>
-    </w:p>
-    <w:p>
-      <w:pPr>
-        <w:rPr>
-          <w:rFonts w:ascii="Times New Roman" w:hAnsi="Times New Roman" w:cs="Times New Roman"/>
-          <w:sz w:val="24"/>
-          <w:szCs w:val="24"/>
-        </w:rPr>
-      </w:pPr>
-    </w:p>
-    <w:p>
-      <w:pPr>
-        <w:rPr>
-          <w:rFonts w:ascii="Times New Roman" w:hAnsi="Times New Roman" w:cs="Times New Roman"/>
-          <w:sz w:val="24"/>
-          <w:szCs w:val="24"/>
-        </w:rPr>
-      </w:pPr>
+        <w:t xml:space="preserve">lines 59 and 60 assigning values to </w:t>
+      </w:r>
+      <w:proofErr w:type="gramStart"/>
+      <w:r>
+        <w:rPr>
+          <w:rFonts w:ascii="Times New Roman" w:hAnsi="Times New Roman" w:cs="Times New Roman"/>
+          <w:sz w:val="24"/>
+          <w:szCs w:val="24"/>
+        </w:rPr>
+        <w:t>max[</w:t>
+      </w:r>
+      <w:proofErr w:type="gramEnd"/>
+      <w:r>
+        <w:rPr>
+          <w:rFonts w:ascii="Times New Roman" w:hAnsi="Times New Roman" w:cs="Times New Roman"/>
+          <w:sz w:val="24"/>
+          <w:szCs w:val="24"/>
+        </w:rPr>
+        <w:t>0] and max[1] = 2</w:t>
+      </w:r>
+    </w:p>
+    <w:p>
+      <w:pPr>
+        <w:rPr>
+          <w:rFonts w:ascii="Times New Roman" w:hAnsi="Times New Roman" w:cs="Times New Roman"/>
+          <w:sz w:val="24"/>
+          <w:szCs w:val="24"/>
+        </w:rPr>
+      </w:pPr>
+      <w:r>
+        <w:rPr>
+          <w:rFonts w:ascii="Times New Roman" w:hAnsi="Times New Roman" w:cs="Times New Roman"/>
+          <w:sz w:val="24"/>
+          <w:szCs w:val="24"/>
+        </w:rPr>
+        <w:t xml:space="preserve">line 63 return </w:t>
+      </w:r>
+      <w:proofErr w:type="gramStart"/>
+      <w:r>
+        <w:rPr>
+          <w:rFonts w:ascii="Times New Roman" w:hAnsi="Times New Roman" w:cs="Times New Roman"/>
+          <w:sz w:val="24"/>
+          <w:szCs w:val="24"/>
+        </w:rPr>
+        <w:t>max[</w:t>
+      </w:r>
+      <w:proofErr w:type="gramEnd"/>
+      <w:r>
+        <w:rPr>
+          <w:rFonts w:ascii="Times New Roman" w:hAnsi="Times New Roman" w:cs="Times New Roman"/>
+          <w:sz w:val="24"/>
+          <w:szCs w:val="24"/>
+        </w:rPr>
+        <w:t>1] = 1</w:t>
+      </w:r>
+    </w:p>
+    <w:p>
+      <w:pPr>
+        <w:rPr>
+          <w:rFonts w:ascii="Times New Roman" w:hAnsi="Times New Roman" w:cs="Times New Roman"/>
+          <w:sz w:val="24"/>
+          <w:szCs w:val="24"/>
+        </w:rPr>
+      </w:pPr>
+    </w:p>
+    <w:p>
+      <w:pPr>
+        <w:rPr>
+          <w:rFonts w:ascii="Times New Roman" w:hAnsi="Times New Roman" w:cs="Times New Roman"/>
+          <w:sz w:val="24"/>
+          <w:szCs w:val="24"/>
+        </w:rPr>
+      </w:pPr>
+      <w:proofErr w:type="spellStart"/>
       <w:r>
         <w:rPr>
           <w:rFonts w:ascii="Times New Roman" w:hAnsi="Times New Roman" w:cs="Times New Roman"/>
@@ -716,6 +1201,7 @@
         </w:rPr>
         <w:t>swapIndex</w:t>
       </w:r>
+      <w:proofErr w:type="spellEnd"/>
     </w:p>
     <w:p>
       <w:pPr>
@@ -748,26 +1234,62 @@
           <w:sz w:val="24"/>
           <w:szCs w:val="24"/>
         </w:rPr>
-        <w:t>lines 69 and 70 assign valies to arr[a] and arr[b] = 2</w:t>
-      </w:r>
-    </w:p>
-    <w:p>
-      <w:pPr>
-        <w:rPr>
-          <w:rFonts w:ascii="Times New Roman" w:hAnsi="Times New Roman" w:cs="Times New Roman"/>
-          <w:sz w:val="24"/>
-          <w:szCs w:val="24"/>
-        </w:rPr>
-      </w:pPr>
-    </w:p>
-    <w:p>
-      <w:pPr>
-        <w:rPr>
-          <w:rFonts w:ascii="Times New Roman" w:hAnsi="Times New Roman" w:cs="Times New Roman"/>
-          <w:sz w:val="24"/>
-          <w:szCs w:val="24"/>
-        </w:rPr>
-      </w:pPr>
+        <w:t xml:space="preserve">lines 69 and 70 assign </w:t>
+      </w:r>
+      <w:proofErr w:type="spellStart"/>
+      <w:r>
+        <w:rPr>
+          <w:rFonts w:ascii="Times New Roman" w:hAnsi="Times New Roman" w:cs="Times New Roman"/>
+          <w:sz w:val="24"/>
+          <w:szCs w:val="24"/>
+        </w:rPr>
+        <w:t>valies</w:t>
+      </w:r>
+      <w:proofErr w:type="spellEnd"/>
+      <w:r>
+        <w:rPr>
+          <w:rFonts w:ascii="Times New Roman" w:hAnsi="Times New Roman" w:cs="Times New Roman"/>
+          <w:sz w:val="24"/>
+          <w:szCs w:val="24"/>
+        </w:rPr>
+        <w:t xml:space="preserve"> to </w:t>
+      </w:r>
+      <w:proofErr w:type="spellStart"/>
+      <w:r>
+        <w:rPr>
+          <w:rFonts w:ascii="Times New Roman" w:hAnsi="Times New Roman" w:cs="Times New Roman"/>
+          <w:sz w:val="24"/>
+          <w:szCs w:val="24"/>
+        </w:rPr>
+        <w:t>arr</w:t>
+      </w:r>
+      <w:proofErr w:type="spellEnd"/>
+      <w:r>
+        <w:rPr>
+          <w:rFonts w:ascii="Times New Roman" w:hAnsi="Times New Roman" w:cs="Times New Roman"/>
+          <w:sz w:val="24"/>
+          <w:szCs w:val="24"/>
+        </w:rPr>
+        <w:t xml:space="preserve">[a] and </w:t>
+      </w:r>
+      <w:proofErr w:type="spellStart"/>
+      <w:r>
+        <w:rPr>
+          <w:rFonts w:ascii="Times New Roman" w:hAnsi="Times New Roman" w:cs="Times New Roman"/>
+          <w:sz w:val="24"/>
+          <w:szCs w:val="24"/>
+        </w:rPr>
+        <w:t>arr</w:t>
+      </w:r>
+      <w:proofErr w:type="spellEnd"/>
+      <w:r>
+        <w:rPr>
+          <w:rFonts w:ascii="Times New Roman" w:hAnsi="Times New Roman" w:cs="Times New Roman"/>
+          <w:sz w:val="24"/>
+          <w:szCs w:val="24"/>
+        </w:rPr>
+        <w:t>[b] = 2</w:t>
+      </w:r>
     </w:p>
     <w:p>
       <w:pPr>
@@ -816,45 +1338,565 @@
           <w:sz w:val="24"/>
           <w:szCs w:val="24"/>
         </w:rPr>
-        <w:t>In both of these cases, the only instructions executed are the if and return from lines 5 and 6, meaning that there are only two instructions executed. Therefore, the time complexity in these two cases is O(1) as it is constant and will always perform only these two instructions in these two cases.</w:t>
-      </w:r>
-    </w:p>
-    <w:p>
-      <w:pPr>
-        <w:rPr>
-          <w:rFonts w:ascii="Times New Roman" w:hAnsi="Times New Roman" w:cs="Times New Roman"/>
-          <w:sz w:val="24"/>
-          <w:szCs w:val="24"/>
-        </w:rPr>
-      </w:pPr>
-    </w:p>
-    <w:p>
-      <w:pPr>
-        <w:rPr>
-          <w:rFonts w:ascii="Times New Roman" w:hAnsi="Times New Roman" w:cs="Times New Roman"/>
-          <w:sz w:val="24"/>
-          <w:szCs w:val="24"/>
-        </w:rPr>
-      </w:pPr>
-      <w:r>
-        <w:rPr>
-          <w:rFonts w:ascii="Times New Roman" w:hAnsi="Times New Roman" w:cs="Times New Roman"/>
-          <w:sz w:val="24"/>
-          <w:szCs w:val="24"/>
-        </w:rPr>
-        <w:t>There is no worst case for this method as it will always go through the whole array if its length is larger than 2</w:t>
+        <w:t xml:space="preserve">In both of these cases, the only instructions executed are the if and return from lines 5 and 6, meaning that there are only two instructions executed. Therefore, the time complexity in these two cases is </w:t>
+      </w:r>
+      <w:proofErr w:type="gramStart"/>
+      <w:r>
+        <w:rPr>
+          <w:rFonts w:ascii="Times New Roman" w:hAnsi="Times New Roman" w:cs="Times New Roman"/>
+          <w:sz w:val="24"/>
+          <w:szCs w:val="24"/>
+        </w:rPr>
+        <w:t>O(</w:t>
+      </w:r>
+      <w:proofErr w:type="gramEnd"/>
+      <w:r>
+        <w:rPr>
+          <w:rFonts w:ascii="Times New Roman" w:hAnsi="Times New Roman" w:cs="Times New Roman"/>
+          <w:sz w:val="24"/>
+          <w:szCs w:val="24"/>
+        </w:rPr>
+        <w:t>1) as it is constant and will always perform only these two instructions in these two cases.</w:t>
+      </w:r>
+    </w:p>
+    <w:p>
+      <w:pPr>
+        <w:rPr>
+          <w:rFonts w:ascii="Times New Roman" w:hAnsi="Times New Roman" w:cs="Times New Roman"/>
+          <w:sz w:val="24"/>
+          <w:szCs w:val="24"/>
+        </w:rPr>
+      </w:pPr>
+      <w:r>
+        <w:rPr>
+          <w:rFonts w:ascii="Times New Roman" w:hAnsi="Times New Roman" w:cs="Times New Roman"/>
+          <w:sz w:val="24"/>
+          <w:szCs w:val="24"/>
+        </w:rPr>
+        <w:t xml:space="preserve">In all of the cases where the length is larger than two, the variables from the start should be declared and initialized (5 instructions), followed by the for loop. Inside this for loop, it will go through the whole array (n loops) finding the maximum value by calling the method </w:t>
+      </w:r>
+      <w:proofErr w:type="spellStart"/>
+      <w:r>
+        <w:rPr>
+          <w:rFonts w:ascii="Times New Roman" w:hAnsi="Times New Roman" w:cs="Times New Roman"/>
+          <w:sz w:val="24"/>
+          <w:szCs w:val="24"/>
+        </w:rPr>
+        <w:t>findMax</w:t>
+      </w:r>
+      <w:proofErr w:type="spellEnd"/>
+      <w:r>
+        <w:rPr>
+          <w:rFonts w:ascii="Times New Roman" w:hAnsi="Times New Roman" w:cs="Times New Roman"/>
+          <w:sz w:val="24"/>
+          <w:szCs w:val="24"/>
+        </w:rPr>
+        <w:t xml:space="preserve">, this method has its own for loop, but this one can vary in terms of its iterations as it will be decreasing every time is called ((n*(n+1))/2 loops). After this, there is the if and else, with very similar instructions that are performed, either one will perform a call to swap index, which has 3 instructions and then increasing or decreasing the respective variable. There is the increase in the counter, and the if statement to check for the counter, which has 2 instructions inside it. </w:t>
+      </w:r>
+    </w:p>
+    <w:p>
+      <w:pPr>
+        <w:rPr>
+          <w:rFonts w:ascii="Times New Roman" w:hAnsi="Times New Roman" w:cs="Times New Roman"/>
+          <w:sz w:val="24"/>
+          <w:szCs w:val="24"/>
+        </w:rPr>
+      </w:pPr>
+      <w:r>
+        <w:rPr>
+          <w:rFonts w:ascii="Times New Roman" w:hAnsi="Times New Roman" w:cs="Times New Roman"/>
+          <w:sz w:val="24"/>
+          <w:szCs w:val="24"/>
+        </w:rPr>
+        <w:t xml:space="preserve">To break it down from smaller pieces into the big picture, </w:t>
+      </w:r>
+      <w:r>
+        <w:rPr>
+          <w:rFonts w:ascii="Times New Roman" w:hAnsi="Times New Roman" w:cs="Times New Roman"/>
+          <w:sz w:val="24"/>
+          <w:szCs w:val="24"/>
+        </w:rPr>
+        <w:t xml:space="preserve">I will count the number of instructions of everything that is inside a loop first. </w:t>
+      </w:r>
+    </w:p>
+    <w:p>
+      <w:pPr>
+        <w:rPr>
+          <w:rFonts w:ascii="Times New Roman" w:hAnsi="Times New Roman" w:cs="Times New Roman"/>
+          <w:sz w:val="24"/>
+          <w:szCs w:val="24"/>
+        </w:rPr>
+      </w:pPr>
+      <w:r>
+        <w:rPr>
+          <w:rFonts w:ascii="Times New Roman" w:hAnsi="Times New Roman" w:cs="Times New Roman"/>
+          <w:sz w:val="24"/>
+          <w:szCs w:val="24"/>
+        </w:rPr>
+        <w:t xml:space="preserve">There is are the if and else from inside the loop, which both will perform the same number of instructions, which is 5 as </w:t>
+      </w:r>
+      <w:proofErr w:type="spellStart"/>
+      <w:r>
+        <w:rPr>
+          <w:rFonts w:ascii="Times New Roman" w:hAnsi="Times New Roman" w:cs="Times New Roman"/>
+          <w:sz w:val="24"/>
+          <w:szCs w:val="24"/>
+        </w:rPr>
+        <w:t>swapIndex</w:t>
+      </w:r>
+      <w:proofErr w:type="spellEnd"/>
+      <w:r>
+        <w:rPr>
+          <w:rFonts w:ascii="Times New Roman" w:hAnsi="Times New Roman" w:cs="Times New Roman"/>
+          <w:sz w:val="24"/>
+          <w:szCs w:val="24"/>
+        </w:rPr>
+        <w:t xml:space="preserve"> has 3 instructions plus the if and the increase or decrease at the end. </w:t>
+      </w:r>
+    </w:p>
+    <w:p>
+      <w:pPr>
+        <w:rPr>
+          <w:rFonts w:ascii="Times New Roman" w:hAnsi="Times New Roman" w:cs="Times New Roman"/>
+          <w:sz w:val="24"/>
+          <w:szCs w:val="24"/>
+        </w:rPr>
+      </w:pPr>
+      <w:proofErr w:type="spellStart"/>
+      <w:r>
+        <w:rPr>
+          <w:rFonts w:ascii="Times New Roman" w:hAnsi="Times New Roman" w:cs="Times New Roman"/>
+          <w:sz w:val="24"/>
+          <w:szCs w:val="24"/>
+        </w:rPr>
+        <w:lastRenderedPageBreak/>
+        <w:t>findMax</w:t>
+      </w:r>
+      <w:proofErr w:type="spellEnd"/>
+      <w:r>
+        <w:rPr>
+          <w:rFonts w:ascii="Times New Roman" w:hAnsi="Times New Roman" w:cs="Times New Roman"/>
+          <w:sz w:val="24"/>
+          <w:szCs w:val="24"/>
+        </w:rPr>
+        <w:t xml:space="preserve"> has an if at the beginning, and max is declared and initialized (2 instructions so far), in the for loop, </w:t>
+      </w:r>
+      <w:proofErr w:type="spellStart"/>
+      <w:r>
+        <w:rPr>
+          <w:rFonts w:ascii="Times New Roman" w:hAnsi="Times New Roman" w:cs="Times New Roman"/>
+          <w:sz w:val="24"/>
+          <w:szCs w:val="24"/>
+        </w:rPr>
+        <w:t>i</w:t>
+      </w:r>
+      <w:proofErr w:type="spellEnd"/>
+      <w:r>
+        <w:rPr>
+          <w:rFonts w:ascii="Times New Roman" w:hAnsi="Times New Roman" w:cs="Times New Roman"/>
+          <w:sz w:val="24"/>
+          <w:szCs w:val="24"/>
+        </w:rPr>
+        <w:t xml:space="preserve"> is declared and initialized only once. Then it will check the if statement every time, as well as checking </w:t>
+      </w:r>
+      <w:proofErr w:type="spellStart"/>
+      <w:r>
+        <w:rPr>
+          <w:rFonts w:ascii="Times New Roman" w:hAnsi="Times New Roman" w:cs="Times New Roman"/>
+          <w:sz w:val="24"/>
+          <w:szCs w:val="24"/>
+        </w:rPr>
+        <w:t>i</w:t>
+      </w:r>
+      <w:proofErr w:type="spellEnd"/>
+      <w:r>
+        <w:rPr>
+          <w:rFonts w:ascii="Times New Roman" w:hAnsi="Times New Roman" w:cs="Times New Roman"/>
+          <w:sz w:val="24"/>
+          <w:szCs w:val="24"/>
+        </w:rPr>
+        <w:t xml:space="preserve"> &lt;= </w:t>
+      </w:r>
+      <w:proofErr w:type="spellStart"/>
+      <w:r>
+        <w:rPr>
+          <w:rFonts w:ascii="Times New Roman" w:hAnsi="Times New Roman" w:cs="Times New Roman"/>
+          <w:sz w:val="24"/>
+          <w:szCs w:val="24"/>
+        </w:rPr>
+        <w:t>endIndex</w:t>
+      </w:r>
+      <w:proofErr w:type="spellEnd"/>
+      <w:r>
+        <w:rPr>
+          <w:rFonts w:ascii="Times New Roman" w:hAnsi="Times New Roman" w:cs="Times New Roman"/>
+          <w:sz w:val="24"/>
+          <w:szCs w:val="24"/>
+        </w:rPr>
+        <w:t xml:space="preserve"> and </w:t>
+      </w:r>
+      <w:proofErr w:type="spellStart"/>
+      <w:r>
+        <w:rPr>
+          <w:rFonts w:ascii="Times New Roman" w:hAnsi="Times New Roman" w:cs="Times New Roman"/>
+          <w:sz w:val="24"/>
+          <w:szCs w:val="24"/>
+        </w:rPr>
+        <w:t>i</w:t>
+      </w:r>
+      <w:proofErr w:type="spellEnd"/>
+      <w:r>
+        <w:rPr>
+          <w:rFonts w:ascii="Times New Roman" w:hAnsi="Times New Roman" w:cs="Times New Roman"/>
+          <w:sz w:val="24"/>
+          <w:szCs w:val="24"/>
+        </w:rPr>
+        <w:t>++, with a total of 3 instructions (minimum, in case it never goes into the if statement) or 5 in the worst case (where it goes into the if every time) performed (n*(n+1))/2 times  = (3n(3n+1))/2 in case it never goes inside the if, or (5n(5n+1))/2 if it always goes inside the if.</w:t>
+      </w:r>
+      <w:r>
+        <w:rPr>
+          <w:rFonts w:ascii="Times New Roman" w:hAnsi="Times New Roman" w:cs="Times New Roman"/>
+          <w:sz w:val="24"/>
+          <w:szCs w:val="24"/>
+        </w:rPr>
+        <w:t xml:space="preserve"> This is taking into consideration that it will be performed n times because of the loop in the main method.</w:t>
+      </w:r>
+    </w:p>
+    <w:p>
+      <w:pPr>
+        <w:rPr>
+          <w:rFonts w:ascii="Times New Roman" w:hAnsi="Times New Roman" w:cs="Times New Roman"/>
+          <w:sz w:val="24"/>
+          <w:szCs w:val="24"/>
+        </w:rPr>
+      </w:pPr>
+      <w:r>
+        <w:rPr>
+          <w:rFonts w:ascii="Times New Roman" w:hAnsi="Times New Roman" w:cs="Times New Roman"/>
+          <w:sz w:val="24"/>
+          <w:szCs w:val="24"/>
+        </w:rPr>
+        <w:t>The if(</w:t>
+      </w:r>
+      <w:proofErr w:type="spellStart"/>
+      <w:r>
+        <w:rPr>
+          <w:rFonts w:ascii="Times New Roman" w:hAnsi="Times New Roman" w:cs="Times New Roman"/>
+          <w:sz w:val="24"/>
+          <w:szCs w:val="24"/>
+        </w:rPr>
+        <w:t>lastIndex</w:t>
+      </w:r>
+      <w:proofErr w:type="spellEnd"/>
+      <w:r>
+        <w:rPr>
+          <w:rFonts w:ascii="Times New Roman" w:hAnsi="Times New Roman" w:cs="Times New Roman"/>
+          <w:sz w:val="24"/>
+          <w:szCs w:val="24"/>
+        </w:rPr>
+        <w:t xml:space="preserve">) and its respective else will always be executed (either or), which each one </w:t>
+      </w:r>
+      <w:r>
+        <w:rPr>
+          <w:rFonts w:ascii="Times New Roman" w:hAnsi="Times New Roman" w:cs="Times New Roman"/>
+          <w:sz w:val="24"/>
+          <w:szCs w:val="24"/>
+        </w:rPr>
+        <w:t>has</w:t>
+      </w:r>
+      <w:r>
+        <w:rPr>
+          <w:rFonts w:ascii="Times New Roman" w:hAnsi="Times New Roman" w:cs="Times New Roman"/>
+          <w:sz w:val="24"/>
+          <w:szCs w:val="24"/>
+        </w:rPr>
+        <w:t xml:space="preserve"> the same amount of instructions, being 5, as mentioned b</w:t>
       </w:r>
       <w:bookmarkStart w:id="0" w:name="_GoBack"/>
       <w:bookmarkEnd w:id="0"/>
-    </w:p>
-    <w:p>
-      <w:pPr>
-        <w:rPr>
-          <w:rFonts w:ascii="Times New Roman" w:hAnsi="Times New Roman" w:cs="Times New Roman"/>
-          <w:sz w:val="24"/>
-          <w:szCs w:val="24"/>
-        </w:rPr>
-      </w:pPr>
+      <w:r>
+        <w:rPr>
+          <w:rFonts w:ascii="Times New Roman" w:hAnsi="Times New Roman" w:cs="Times New Roman"/>
+          <w:sz w:val="24"/>
+          <w:szCs w:val="24"/>
+        </w:rPr>
+        <w:t xml:space="preserve">efore. </w:t>
+      </w:r>
+    </w:p>
+    <w:p>
+      <w:pPr>
+        <w:rPr>
+          <w:rFonts w:ascii="Times New Roman" w:hAnsi="Times New Roman" w:cs="Times New Roman"/>
+          <w:sz w:val="24"/>
+          <w:szCs w:val="24"/>
+        </w:rPr>
+      </w:pPr>
+      <w:r>
+        <w:rPr>
+          <w:rFonts w:ascii="Times New Roman" w:hAnsi="Times New Roman" w:cs="Times New Roman"/>
+          <w:sz w:val="24"/>
+          <w:szCs w:val="24"/>
+        </w:rPr>
+        <w:t xml:space="preserve">The counter will always increase with every iteration in the loop from the main method and will always check the if statement. The amount of times it goes inside the if statement will vary by the length of the array but it </w:t>
+      </w:r>
+      <w:r>
+        <w:rPr>
+          <w:rFonts w:ascii="Times New Roman" w:hAnsi="Times New Roman" w:cs="Times New Roman"/>
+          <w:sz w:val="24"/>
+          <w:szCs w:val="24"/>
+        </w:rPr>
+        <w:t>will be (n/2)-1 times for odd length and n/2 for even length, with two instructions inside it.</w:t>
+      </w:r>
+    </w:p>
+    <w:p>
+      <w:pPr>
+        <w:rPr>
+          <w:rFonts w:ascii="Times New Roman" w:hAnsi="Times New Roman" w:cs="Times New Roman"/>
+          <w:sz w:val="24"/>
+          <w:szCs w:val="24"/>
+        </w:rPr>
+      </w:pPr>
+      <w:r>
+        <w:rPr>
+          <w:rFonts w:ascii="Times New Roman" w:hAnsi="Times New Roman" w:cs="Times New Roman"/>
+          <w:sz w:val="24"/>
+          <w:szCs w:val="24"/>
+        </w:rPr>
+        <w:t xml:space="preserve">The main for loop will be executed n times, with everything it has on the inside, being the declaration and initialization of max (n(3n+1))/2, the if/else (5), the increase in the counter, and checking the if statement(2) done n times. For a total of (n(3n+1))/2 + 7 instructions </w:t>
+      </w:r>
+      <w:r>
+        <w:rPr>
+          <w:rFonts w:ascii="Times New Roman" w:hAnsi="Times New Roman" w:cs="Times New Roman"/>
+          <w:sz w:val="24"/>
+          <w:szCs w:val="24"/>
+        </w:rPr>
+        <w:t>executed,</w:t>
+      </w:r>
+      <w:r>
+        <w:rPr>
+          <w:rFonts w:ascii="Times New Roman" w:hAnsi="Times New Roman" w:cs="Times New Roman"/>
+          <w:sz w:val="24"/>
+          <w:szCs w:val="24"/>
+        </w:rPr>
+        <w:t xml:space="preserve"> where it never goes inside of any of the if statements. In the absolute </w:t>
+      </w:r>
+      <w:r>
+        <w:rPr>
+          <w:rFonts w:ascii="Times New Roman" w:hAnsi="Times New Roman" w:cs="Times New Roman"/>
+          <w:sz w:val="24"/>
+          <w:szCs w:val="24"/>
+        </w:rPr>
+        <w:t>worst-case</w:t>
+      </w:r>
+      <w:r>
+        <w:rPr>
+          <w:rFonts w:ascii="Times New Roman" w:hAnsi="Times New Roman" w:cs="Times New Roman"/>
+          <w:sz w:val="24"/>
+          <w:szCs w:val="24"/>
+        </w:rPr>
+        <w:t xml:space="preserve"> </w:t>
+      </w:r>
+      <w:r>
+        <w:rPr>
+          <w:rFonts w:ascii="Times New Roman" w:hAnsi="Times New Roman" w:cs="Times New Roman"/>
+          <w:sz w:val="24"/>
+          <w:szCs w:val="24"/>
+        </w:rPr>
+        <w:t>scenario,</w:t>
+      </w:r>
+      <w:r>
+        <w:rPr>
+          <w:rFonts w:ascii="Times New Roman" w:hAnsi="Times New Roman" w:cs="Times New Roman"/>
+          <w:sz w:val="24"/>
+          <w:szCs w:val="24"/>
+        </w:rPr>
+        <w:t xml:space="preserve"> the number of instructions performed is (n(5n+1))/2 + (n/2) + 7.</w:t>
+      </w:r>
+    </w:p>
+    <w:p>
+      <w:pPr>
+        <w:rPr>
+          <w:rFonts w:ascii="Times New Roman" w:hAnsi="Times New Roman" w:cs="Times New Roman"/>
+          <w:sz w:val="24"/>
+          <w:szCs w:val="24"/>
+        </w:rPr>
+      </w:pPr>
+      <w:r>
+        <w:rPr>
+          <w:rFonts w:ascii="Times New Roman" w:hAnsi="Times New Roman" w:cs="Times New Roman"/>
+          <w:sz w:val="24"/>
+          <w:szCs w:val="24"/>
+        </w:rPr>
+        <w:t xml:space="preserve">By simplifying our </w:t>
+      </w:r>
+      <w:r>
+        <w:rPr>
+          <w:rFonts w:ascii="Times New Roman" w:hAnsi="Times New Roman" w:cs="Times New Roman"/>
+          <w:sz w:val="24"/>
+          <w:szCs w:val="24"/>
+        </w:rPr>
+        <w:t>equations,</w:t>
+      </w:r>
+      <w:r>
+        <w:rPr>
+          <w:rFonts w:ascii="Times New Roman" w:hAnsi="Times New Roman" w:cs="Times New Roman"/>
+          <w:sz w:val="24"/>
+          <w:szCs w:val="24"/>
+        </w:rPr>
+        <w:t xml:space="preserve"> we obtain: </w:t>
+      </w:r>
+      <w:r>
+        <w:rPr>
+          <w:rFonts w:ascii="Times New Roman" w:hAnsi="Times New Roman" w:cs="Times New Roman"/>
+          <w:sz w:val="24"/>
+          <w:szCs w:val="24"/>
+        </w:rPr>
+        <w:t>(3</w:t>
+      </w:r>
+      <w:r>
+        <w:rPr>
+          <w:rFonts w:ascii="Times New Roman" w:hAnsi="Times New Roman" w:cs="Times New Roman"/>
+          <w:sz w:val="24"/>
+          <w:szCs w:val="24"/>
+        </w:rPr>
+        <w:t>n^2 + n</w:t>
+      </w:r>
+      <w:r>
+        <w:rPr>
+          <w:rFonts w:ascii="Times New Roman" w:hAnsi="Times New Roman" w:cs="Times New Roman"/>
+          <w:sz w:val="24"/>
+          <w:szCs w:val="24"/>
+        </w:rPr>
+        <w:t xml:space="preserve">)/2 + 7    and </w:t>
+      </w:r>
+      <w:proofErr w:type="gramStart"/>
+      <w:r>
+        <w:rPr>
+          <w:rFonts w:ascii="Times New Roman" w:hAnsi="Times New Roman" w:cs="Times New Roman"/>
+          <w:sz w:val="24"/>
+          <w:szCs w:val="24"/>
+        </w:rPr>
+        <w:t xml:space="preserve"> </w:t>
+      </w:r>
+      <w:r>
+        <w:rPr>
+          <w:rFonts w:ascii="Times New Roman" w:hAnsi="Times New Roman" w:cs="Times New Roman"/>
+          <w:sz w:val="24"/>
+          <w:szCs w:val="24"/>
+        </w:rPr>
+        <w:t xml:space="preserve">  (</w:t>
+      </w:r>
+      <w:proofErr w:type="gramEnd"/>
+      <w:r>
+        <w:rPr>
+          <w:rFonts w:ascii="Times New Roman" w:hAnsi="Times New Roman" w:cs="Times New Roman"/>
+          <w:sz w:val="24"/>
+          <w:szCs w:val="24"/>
+        </w:rPr>
+        <w:t xml:space="preserve">5n^2 + </w:t>
+      </w:r>
+      <w:r>
+        <w:rPr>
+          <w:rFonts w:ascii="Times New Roman" w:hAnsi="Times New Roman" w:cs="Times New Roman"/>
+          <w:sz w:val="24"/>
+          <w:szCs w:val="24"/>
+        </w:rPr>
+        <w:t>2</w:t>
+      </w:r>
+      <w:r>
+        <w:rPr>
+          <w:rFonts w:ascii="Times New Roman" w:hAnsi="Times New Roman" w:cs="Times New Roman"/>
+          <w:sz w:val="24"/>
+          <w:szCs w:val="24"/>
+        </w:rPr>
+        <w:t>n)/2 + 7</w:t>
+      </w:r>
+    </w:p>
+    <w:p>
+      <w:pPr>
+        <w:rPr>
+          <w:rFonts w:ascii="Times New Roman" w:hAnsi="Times New Roman" w:cs="Times New Roman"/>
+          <w:sz w:val="24"/>
+          <w:szCs w:val="24"/>
+        </w:rPr>
+      </w:pPr>
+      <w:r>
+        <w:rPr>
+          <w:rFonts w:ascii="Times New Roman" w:hAnsi="Times New Roman" w:cs="Times New Roman"/>
+          <w:sz w:val="24"/>
+          <w:szCs w:val="24"/>
+        </w:rPr>
+        <w:t>In conclusion, in terms of Big O notation, the very best cases</w:t>
+      </w:r>
+      <w:r>
+        <w:rPr>
+          <w:rFonts w:ascii="Times New Roman" w:hAnsi="Times New Roman" w:cs="Times New Roman"/>
+          <w:sz w:val="24"/>
+          <w:szCs w:val="24"/>
+        </w:rPr>
+        <w:t xml:space="preserve"> (when the length of the input array is less than 2)</w:t>
+      </w:r>
+      <w:r>
+        <w:rPr>
+          <w:rFonts w:ascii="Times New Roman" w:hAnsi="Times New Roman" w:cs="Times New Roman"/>
+          <w:sz w:val="24"/>
+          <w:szCs w:val="24"/>
+        </w:rPr>
+        <w:t xml:space="preserve"> for this method have a complexity of O(1), and any other cases will always have a complexity of O(n^2) as there are no worst case scenarios, even considering if all the instructions inside every if are executed (this is pointed out as it is the only aspect that could cause any differences in the number of instructions performed.  </w:t>
+      </w:r>
+    </w:p>
+    <w:p>
+      <w:pPr>
+        <w:rPr>
+          <w:rFonts w:ascii="Times New Roman" w:hAnsi="Times New Roman" w:cs="Times New Roman"/>
+          <w:sz w:val="24"/>
+          <w:szCs w:val="24"/>
+        </w:rPr>
+      </w:pPr>
+      <w:r>
+        <w:rPr>
+          <w:rFonts w:ascii="Times New Roman" w:hAnsi="Times New Roman" w:cs="Times New Roman"/>
+          <w:sz w:val="24"/>
+          <w:szCs w:val="24"/>
+        </w:rPr>
+        <w:t xml:space="preserve">In simple terms, the main reason why the overall performance of the method other than the best cases, is because of the nested for loops from the main method and the </w:t>
+      </w:r>
+      <w:proofErr w:type="spellStart"/>
+      <w:r>
+        <w:rPr>
+          <w:rFonts w:ascii="Times New Roman" w:hAnsi="Times New Roman" w:cs="Times New Roman"/>
+          <w:sz w:val="24"/>
+          <w:szCs w:val="24"/>
+        </w:rPr>
+        <w:t>findMax</w:t>
+      </w:r>
+      <w:proofErr w:type="spellEnd"/>
+      <w:r>
+        <w:rPr>
+          <w:rFonts w:ascii="Times New Roman" w:hAnsi="Times New Roman" w:cs="Times New Roman"/>
+          <w:sz w:val="24"/>
+          <w:szCs w:val="24"/>
+        </w:rPr>
+        <w:t xml:space="preserve"> method, yielding O(n^2) performance. And the reason for the best cases to have a complexity of </w:t>
+      </w:r>
+      <w:proofErr w:type="gramStart"/>
+      <w:r>
+        <w:rPr>
+          <w:rFonts w:ascii="Times New Roman" w:hAnsi="Times New Roman" w:cs="Times New Roman"/>
+          <w:sz w:val="24"/>
+          <w:szCs w:val="24"/>
+        </w:rPr>
+        <w:t>O(</w:t>
+      </w:r>
+      <w:proofErr w:type="gramEnd"/>
+      <w:r>
+        <w:rPr>
+          <w:rFonts w:ascii="Times New Roman" w:hAnsi="Times New Roman" w:cs="Times New Roman"/>
+          <w:sz w:val="24"/>
+          <w:szCs w:val="24"/>
+        </w:rPr>
+        <w:t>1) is because in these two cases, only the same two instructions will always be executed.</w:t>
+      </w:r>
     </w:p>
     <w:p>
       <w:pPr>

</xml_diff>